<commit_message>
Revert "Version 0.0.2 Lastenheft"
This reverts commit 8f44244dfa8f89e3bffc643a15102fcf73ef508d.
</commit_message>
<xml_diff>
--- a/Lastenheft.docx
+++ b/Lastenheft.docx
@@ -59,59 +59,92 @@
         </w:rPr>
         <w:t xml:space="preserve"> weitegeben.</w:t>
       </w:r>
+      <w:r>
+        <w:rPr>
+          <w:rFonts w:ascii="Arial" w:hAnsi="Arial" w:cs="Arial"/>
+        </w:rPr>
+        <w:t xml:space="preserve"> Diese Informationen werden auch eine bessere Einschätzung der Gefährdung durch zukünftige Erdbeben unterstützen.</w:t>
+      </w:r>
+    </w:p>
+    <w:p>
+      <w:pPr>
+        <w:pStyle w:val="berschrift1"/>
+      </w:pPr>
+      <w:r>
+        <w:t>Zielbestimmung</w:t>
+      </w:r>
+    </w:p>
+    <w:p>
+      <w:pPr>
+        <w:jc w:val="left"/>
+        <w:rPr>
+          <w:rFonts w:ascii="Arial" w:hAnsi="Arial" w:cs="Arial"/>
+        </w:rPr>
+      </w:pPr>
+      <w:r>
+        <w:rPr>
+          <w:rFonts w:ascii="Arial" w:hAnsi="Arial" w:cs="Arial"/>
+        </w:rPr>
+        <w:t xml:space="preserve">Durch die Beteiligung von Bürgern </w:t>
+      </w:r>
       <w:bookmarkStart w:id="0" w:name="_GoBack"/>
       <w:bookmarkEnd w:id="0"/>
+      <w:r>
+        <w:rPr>
+          <w:rFonts w:ascii="Arial" w:hAnsi="Arial" w:cs="Arial"/>
+        </w:rPr>
+        <w:t>M</w:t>
+      </w:r>
+      <w:r>
+        <w:rPr>
+          <w:rFonts w:ascii="Arial" w:hAnsi="Arial" w:cs="Arial"/>
+        </w:rPr>
+        <w:t>it der App werden</w:t>
+      </w:r>
+      <w:r>
+        <w:rPr>
+          <w:rFonts w:ascii="Arial" w:hAnsi="Arial" w:cs="Arial"/>
+        </w:rPr>
+        <w:t xml:space="preserve"> Informationen von</w:t>
+      </w:r>
+      <w:r>
+        <w:rPr>
+          <w:rFonts w:ascii="Arial" w:hAnsi="Arial" w:cs="Arial"/>
+        </w:rPr>
+        <w:t xml:space="preserve"> Erdbeben </w:t>
+      </w:r>
+      <w:r>
+        <w:rPr>
+          <w:rFonts w:ascii="Arial" w:hAnsi="Arial" w:cs="Arial"/>
+        </w:rPr>
+        <w:t>aufgezeichnet und diese werden dann verwendet um in Zukunft die Gefährdung von Erdbeben besser einzuschätzen.</w:t>
+      </w:r>
+      <w:r>
+        <w:rPr>
+          <w:rFonts w:ascii="Arial" w:hAnsi="Arial" w:cs="Arial"/>
+        </w:rPr>
+        <w:t xml:space="preserve"> </w:t>
+      </w:r>
     </w:p>
     <w:p>
       <w:pPr>
-        <w:pStyle w:val="berschrift1"/>
-      </w:pPr>
-      <w:r>
-        <w:t>Zielbestimmung</w:t>
-      </w:r>
+        <w:jc w:val="left"/>
+        <w:rPr>
+          <w:rFonts w:ascii="Arial" w:hAnsi="Arial" w:cs="Arial"/>
+        </w:rPr>
+      </w:pPr>
     </w:p>
     <w:p>
       <w:pPr>
-        <w:jc w:val="left"/>
-        <w:rPr>
-          <w:rFonts w:ascii="Arial" w:hAnsi="Arial" w:cs="Arial"/>
-        </w:rPr>
-      </w:pPr>
-      <w:r>
-        <w:rPr>
-          <w:rFonts w:ascii="Arial" w:hAnsi="Arial" w:cs="Arial"/>
-        </w:rPr>
-        <w:t>M</w:t>
-      </w:r>
-      <w:r>
-        <w:rPr>
-          <w:rFonts w:ascii="Arial" w:hAnsi="Arial" w:cs="Arial"/>
-        </w:rPr>
-        <w:t>it der App werden</w:t>
-      </w:r>
-      <w:r>
-        <w:rPr>
-          <w:rFonts w:ascii="Arial" w:hAnsi="Arial" w:cs="Arial"/>
-        </w:rPr>
-        <w:t xml:space="preserve"> Informationen von</w:t>
-      </w:r>
-      <w:r>
-        <w:rPr>
-          <w:rFonts w:ascii="Arial" w:hAnsi="Arial" w:cs="Arial"/>
-        </w:rPr>
-        <w:t xml:space="preserve"> Erdbeben </w:t>
-      </w:r>
-      <w:r>
-        <w:rPr>
-          <w:rFonts w:ascii="Arial" w:hAnsi="Arial" w:cs="Arial"/>
-        </w:rPr>
-        <w:t>aufgezeichnet und diese werden dann verwendet um in Zukunft die Gefährdung vo</w:t>
-      </w:r>
-      <w:r>
-        <w:rPr>
-          <w:rFonts w:ascii="Arial" w:hAnsi="Arial" w:cs="Arial"/>
-        </w:rPr>
-        <w:t>n Erdbeben besser einzuschätzen und gleichzeitig einen schnellen Überblick über die Auswirkungen eines stärkeren Erdbebens zu erhalten.</w:t>
+        <w:rPr>
+          <w:rFonts w:ascii="Arial" w:hAnsi="Arial" w:cs="Arial"/>
+        </w:rPr>
+      </w:pPr>
+      <w:r>
+        <w:rPr>
+          <w:rFonts w:ascii="Arial" w:hAnsi="Arial" w:cs="Arial"/>
+        </w:rPr>
+        <w:t>Hier wird beschrieben, welche Ziele durch den Einsatz des Produktes erreicht werden sollen.</w:t>
       </w:r>
     </w:p>
     <w:p>

</xml_diff>

<commit_message>
Kurze Korrektur am Inhaltsverzeichniss
Keine neue Version nur kurze Korrektur
</commit_message>
<xml_diff>
--- a/Lastenheft.docx
+++ b/Lastenheft.docx
@@ -16,6 +16,7 @@
           <w:docPartUnique/>
         </w:docPartObj>
       </w:sdtPr>
+      <w:sdtEndPr/>
       <w:sdtContent>
         <w:p>
           <w:pPr>
@@ -158,6 +159,7 @@
                                       <w:calendar w:val="gregorian"/>
                                     </w:date>
                                   </w:sdtPr>
+                                  <w:sdtEndPr/>
                                   <w:sdtContent>
                                     <w:p>
                                       <w:pPr>
@@ -3699,6 +3701,7 @@
                                     <w:dataBinding w:prefixMappings="xmlns:ns0='http://purl.org/dc/elements/1.1/' xmlns:ns1='http://schemas.openxmlformats.org/package/2006/metadata/core-properties' " w:xpath="/ns1:coreProperties[1]/ns0:creator[1]" w:storeItemID="{6C3C8BC8-F283-45AE-878A-BAB7291924A1}"/>
                                     <w:text/>
                                   </w:sdtPr>
+                                  <w:sdtEndPr/>
                                   <w:sdtContent>
                                     <w:r>
                                       <w:rPr>
@@ -3727,7 +3730,27 @@
                                         <w:szCs w:val="26"/>
                                         <w:lang w:val="en-US"/>
                                       </w:rPr>
-                                      <w:t>, Frassl Gabriel, Limbeck Markus</w:t>
+                                      <w:t xml:space="preserve">, Frassl Gabriel, </w:t>
+                                    </w:r>
+                                    <w:proofErr w:type="spellStart"/>
+                                    <w:r>
+                                      <w:rPr>
+                                        <w:color w:val="5B9BD5" w:themeColor="accent1"/>
+                                        <w:sz w:val="26"/>
+                                        <w:szCs w:val="26"/>
+                                        <w:lang w:val="en-US"/>
+                                      </w:rPr>
+                                      <w:t>Limbeck</w:t>
+                                    </w:r>
+                                    <w:proofErr w:type="spellEnd"/>
+                                    <w:r>
+                                      <w:rPr>
+                                        <w:color w:val="5B9BD5" w:themeColor="accent1"/>
+                                        <w:sz w:val="26"/>
+                                        <w:szCs w:val="26"/>
+                                        <w:lang w:val="en-US"/>
+                                      </w:rPr>
+                                      <w:t xml:space="preserve"> Markus</w:t>
                                     </w:r>
                                   </w:sdtContent>
                                 </w:sdt>
@@ -3755,6 +3778,7 @@
                                     <w:dataBinding w:prefixMappings="xmlns:ns0='http://schemas.openxmlformats.org/officeDocument/2006/extended-properties' " w:xpath="/ns0:Properties[1]/ns0:Company[1]" w:storeItemID="{6668398D-A668-4E3E-A5EB-62B293D839F1}"/>
                                     <w:text/>
                                   </w:sdtPr>
+                                  <w:sdtEndPr/>
                                   <w:sdtContent>
                                     <w:r>
                                       <w:rPr>
@@ -3994,6 +4018,7 @@
                                     <w:dataBinding w:prefixMappings="xmlns:ns0='http://purl.org/dc/elements/1.1/' xmlns:ns1='http://schemas.openxmlformats.org/package/2006/metadata/core-properties' " w:xpath="/ns1:coreProperties[1]/ns0:title[1]" w:storeItemID="{6C3C8BC8-F283-45AE-878A-BAB7291924A1}"/>
                                     <w:text/>
                                   </w:sdtPr>
+                                  <w:sdtEndPr/>
                                   <w:sdtContent>
                                     <w:r>
                                       <w:rPr>
@@ -4030,6 +4055,7 @@
                                     <w:dataBinding w:prefixMappings="xmlns:ns0='http://purl.org/dc/elements/1.1/' xmlns:ns1='http://schemas.openxmlformats.org/package/2006/metadata/core-properties' " w:xpath="/ns1:coreProperties[1]/ns0:subject[1]" w:storeItemID="{6C3C8BC8-F283-45AE-878A-BAB7291924A1}"/>
                                     <w:text/>
                                   </w:sdtPr>
+                                  <w:sdtEndPr/>
                                   <w:sdtContent>
                                     <w:r>
                                       <w:rPr>
@@ -4232,7 +4258,16 @@
               <w:rFonts w:ascii="Arial" w:hAnsi="Arial" w:cs="Arial"/>
               <w:lang w:val="de-DE"/>
             </w:rPr>
-            <w:t>Inhaltsverzeichnis</w:t>
+            <w:t>Inhaltsverze</w:t>
+          </w:r>
+          <w:bookmarkStart w:id="0" w:name="_GoBack"/>
+          <w:bookmarkEnd w:id="0"/>
+          <w:r>
+            <w:rPr>
+              <w:rFonts w:ascii="Arial" w:hAnsi="Arial" w:cs="Arial"/>
+              <w:lang w:val="de-DE"/>
+            </w:rPr>
+            <w:t>ichnis</w:t>
           </w:r>
         </w:p>
         <w:p>
@@ -4267,7 +4302,7 @@
             </w:rPr>
             <w:fldChar w:fldCharType="separate"/>
           </w:r>
-          <w:hyperlink w:anchor="_Toc431038576" w:history="1">
+          <w:hyperlink w:anchor="_Toc431147591" w:history="1">
             <w:r>
               <w:rPr>
                 <w:rStyle w:val="Hyperlink"/>
@@ -4295,7 +4330,7 @@
                 <w:noProof/>
                 <w:webHidden/>
               </w:rPr>
-              <w:instrText xml:space="preserve"> PAGEREF _Toc431038576 \h </w:instrText>
+              <w:instrText xml:space="preserve"> PAGEREF _Toc431147591 \h </w:instrText>
             </w:r>
             <w:r>
               <w:rPr>
@@ -4340,7 +4375,7 @@
               <w:lang w:val="de-AT" w:eastAsia="de-AT"/>
             </w:rPr>
           </w:pPr>
-          <w:hyperlink w:anchor="_Toc431038577" w:history="1">
+          <w:hyperlink w:anchor="_Toc431147592" w:history="1">
             <w:r>
               <w:rPr>
                 <w:rStyle w:val="Hyperlink"/>
@@ -4368,7 +4403,7 @@
                 <w:noProof/>
                 <w:webHidden/>
               </w:rPr>
-              <w:instrText xml:space="preserve"> PAGEREF _Toc431038577 \h </w:instrText>
+              <w:instrText xml:space="preserve"> PAGEREF _Toc431147592 \h </w:instrText>
             </w:r>
             <w:r>
               <w:rPr>
@@ -4413,7 +4448,7 @@
               <w:lang w:val="de-AT" w:eastAsia="de-AT"/>
             </w:rPr>
           </w:pPr>
-          <w:hyperlink w:anchor="_Toc431038578" w:history="1">
+          <w:hyperlink w:anchor="_Toc431147593" w:history="1">
             <w:r>
               <w:rPr>
                 <w:rStyle w:val="Hyperlink"/>
@@ -4441,7 +4476,7 @@
                 <w:noProof/>
                 <w:webHidden/>
               </w:rPr>
-              <w:instrText xml:space="preserve"> PAGEREF _Toc431038578 \h </w:instrText>
+              <w:instrText xml:space="preserve"> PAGEREF _Toc431147593 \h </w:instrText>
             </w:r>
             <w:r>
               <w:rPr>
@@ -4486,7 +4521,7 @@
               <w:lang w:val="de-AT" w:eastAsia="de-AT"/>
             </w:rPr>
           </w:pPr>
-          <w:hyperlink w:anchor="_Toc431038579" w:history="1">
+          <w:hyperlink w:anchor="_Toc431147594" w:history="1">
             <w:r>
               <w:rPr>
                 <w:rStyle w:val="Hyperlink"/>
@@ -4514,7 +4549,7 @@
                 <w:noProof/>
                 <w:webHidden/>
               </w:rPr>
-              <w:instrText xml:space="preserve"> PAGEREF _Toc431038579 \h </w:instrText>
+              <w:instrText xml:space="preserve"> PAGEREF _Toc431147594 \h </w:instrText>
             </w:r>
             <w:r>
               <w:rPr>
@@ -4559,7 +4594,7 @@
               <w:lang w:val="de-AT" w:eastAsia="de-AT"/>
             </w:rPr>
           </w:pPr>
-          <w:hyperlink w:anchor="_Toc431038580" w:history="1">
+          <w:hyperlink w:anchor="_Toc431147595" w:history="1">
             <w:r>
               <w:rPr>
                 <w:rStyle w:val="Hyperlink"/>
@@ -4587,7 +4622,7 @@
                 <w:noProof/>
                 <w:webHidden/>
               </w:rPr>
-              <w:instrText xml:space="preserve"> PAGEREF _Toc431038580 \h </w:instrText>
+              <w:instrText xml:space="preserve"> PAGEREF _Toc431147595 \h </w:instrText>
             </w:r>
             <w:r>
               <w:rPr>
@@ -4632,7 +4667,7 @@
               <w:lang w:val="de-AT" w:eastAsia="de-AT"/>
             </w:rPr>
           </w:pPr>
-          <w:hyperlink w:anchor="_Toc431038581" w:history="1">
+          <w:hyperlink w:anchor="_Toc431147596" w:history="1">
             <w:r>
               <w:rPr>
                 <w:rStyle w:val="Hyperlink"/>
@@ -4660,7 +4695,7 @@
                 <w:noProof/>
                 <w:webHidden/>
               </w:rPr>
-              <w:instrText xml:space="preserve"> PAGEREF _Toc431038581 \h </w:instrText>
+              <w:instrText xml:space="preserve"> PAGEREF _Toc431147596 \h </w:instrText>
             </w:r>
             <w:r>
               <w:rPr>
@@ -4705,7 +4740,7 @@
               <w:lang w:val="de-AT" w:eastAsia="de-AT"/>
             </w:rPr>
           </w:pPr>
-          <w:hyperlink w:anchor="_Toc431038582" w:history="1">
+          <w:hyperlink w:anchor="_Toc431147597" w:history="1">
             <w:r>
               <w:rPr>
                 <w:rStyle w:val="Hyperlink"/>
@@ -4733,7 +4768,7 @@
                 <w:noProof/>
                 <w:webHidden/>
               </w:rPr>
-              <w:instrText xml:space="preserve"> PAGEREF _Toc431038582 \h </w:instrText>
+              <w:instrText xml:space="preserve"> PAGEREF _Toc431147597 \h </w:instrText>
             </w:r>
             <w:r>
               <w:rPr>
@@ -4778,7 +4813,7 @@
               <w:lang w:val="de-AT" w:eastAsia="de-AT"/>
             </w:rPr>
           </w:pPr>
-          <w:hyperlink w:anchor="_Toc431038583" w:history="1">
+          <w:hyperlink w:anchor="_Toc431147598" w:history="1">
             <w:r>
               <w:rPr>
                 <w:rStyle w:val="Hyperlink"/>
@@ -4806,7 +4841,7 @@
                 <w:noProof/>
                 <w:webHidden/>
               </w:rPr>
-              <w:instrText xml:space="preserve"> PAGEREF _Toc431038583 \h </w:instrText>
+              <w:instrText xml:space="preserve"> PAGEREF _Toc431147598 \h </w:instrText>
             </w:r>
             <w:r>
               <w:rPr>
@@ -4851,7 +4886,7 @@
               <w:lang w:val="de-AT" w:eastAsia="de-AT"/>
             </w:rPr>
           </w:pPr>
-          <w:hyperlink w:anchor="_Toc431038584" w:history="1">
+          <w:hyperlink w:anchor="_Toc431147599" w:history="1">
             <w:r>
               <w:rPr>
                 <w:rStyle w:val="Hyperlink"/>
@@ -4879,7 +4914,7 @@
                 <w:noProof/>
                 <w:webHidden/>
               </w:rPr>
-              <w:instrText xml:space="preserve"> PAGEREF _Toc431038584 \h </w:instrText>
+              <w:instrText xml:space="preserve"> PAGEREF _Toc431147599 \h </w:instrText>
             </w:r>
             <w:r>
               <w:rPr>
@@ -4924,7 +4959,7 @@
               <w:lang w:val="de-AT" w:eastAsia="de-AT"/>
             </w:rPr>
           </w:pPr>
-          <w:hyperlink w:anchor="_Toc431038585" w:history="1">
+          <w:hyperlink w:anchor="_Toc431147600" w:history="1">
             <w:r>
               <w:rPr>
                 <w:rStyle w:val="Hyperlink"/>
@@ -4952,7 +4987,7 @@
                 <w:noProof/>
                 <w:webHidden/>
               </w:rPr>
-              <w:instrText xml:space="preserve"> PAGEREF _Toc431038585 \h </w:instrText>
+              <w:instrText xml:space="preserve"> PAGEREF _Toc431147600 \h </w:instrText>
             </w:r>
             <w:r>
               <w:rPr>
@@ -4997,7 +5032,7 @@
               <w:lang w:val="de-AT" w:eastAsia="de-AT"/>
             </w:rPr>
           </w:pPr>
-          <w:hyperlink w:anchor="_Toc431038586" w:history="1">
+          <w:hyperlink w:anchor="_Toc431147601" w:history="1">
             <w:r>
               <w:rPr>
                 <w:rStyle w:val="Hyperlink"/>
@@ -5025,7 +5060,7 @@
                 <w:noProof/>
                 <w:webHidden/>
               </w:rPr>
-              <w:instrText xml:space="preserve"> PAGEREF _Toc431038586 \h </w:instrText>
+              <w:instrText xml:space="preserve"> PAGEREF _Toc431147601 \h </w:instrText>
             </w:r>
             <w:r>
               <w:rPr>
@@ -5070,7 +5105,7 @@
               <w:lang w:val="de-AT" w:eastAsia="de-AT"/>
             </w:rPr>
           </w:pPr>
-          <w:hyperlink w:anchor="_Toc431038592" w:history="1">
+          <w:hyperlink w:anchor="_Toc431147607" w:history="1">
             <w:r>
               <w:rPr>
                 <w:rStyle w:val="Hyperlink"/>
@@ -5098,7 +5133,7 @@
                 <w:noProof/>
                 <w:webHidden/>
               </w:rPr>
-              <w:instrText xml:space="preserve"> PAGEREF _Toc431038592 \h </w:instrText>
+              <w:instrText xml:space="preserve"> PAGEREF _Toc431147607 \h </w:instrText>
             </w:r>
             <w:r>
               <w:rPr>
@@ -5143,7 +5178,7 @@
               <w:lang w:val="de-AT" w:eastAsia="de-AT"/>
             </w:rPr>
           </w:pPr>
-          <w:hyperlink w:anchor="_Toc431038593" w:history="1">
+          <w:hyperlink w:anchor="_Toc431147608" w:history="1">
             <w:r>
               <w:rPr>
                 <w:rStyle w:val="Hyperlink"/>
@@ -5171,7 +5206,7 @@
                 <w:noProof/>
                 <w:webHidden/>
               </w:rPr>
-              <w:instrText xml:space="preserve"> PAGEREF _Toc431038593 \h </w:instrText>
+              <w:instrText xml:space="preserve"> PAGEREF _Toc431147608 \h </w:instrText>
             </w:r>
             <w:r>
               <w:rPr>
@@ -5216,7 +5251,7 @@
               <w:lang w:val="de-AT" w:eastAsia="de-AT"/>
             </w:rPr>
           </w:pPr>
-          <w:hyperlink w:anchor="_Toc431038594" w:history="1">
+          <w:hyperlink w:anchor="_Toc431147609" w:history="1">
             <w:r>
               <w:rPr>
                 <w:rStyle w:val="Hyperlink"/>
@@ -5244,7 +5279,7 @@
                 <w:noProof/>
                 <w:webHidden/>
               </w:rPr>
-              <w:instrText xml:space="preserve"> PAGEREF _Toc431038594 \h </w:instrText>
+              <w:instrText xml:space="preserve"> PAGEREF _Toc431147609 \h </w:instrText>
             </w:r>
             <w:r>
               <w:rPr>
@@ -5289,7 +5324,7 @@
               <w:lang w:val="de-AT" w:eastAsia="de-AT"/>
             </w:rPr>
           </w:pPr>
-          <w:hyperlink w:anchor="_Toc431038595" w:history="1">
+          <w:hyperlink w:anchor="_Toc431147610" w:history="1">
             <w:r>
               <w:rPr>
                 <w:rStyle w:val="Hyperlink"/>
@@ -5317,7 +5352,7 @@
                 <w:noProof/>
                 <w:webHidden/>
               </w:rPr>
-              <w:instrText xml:space="preserve"> PAGEREF _Toc431038595 \h </w:instrText>
+              <w:instrText xml:space="preserve"> PAGEREF _Toc431147610 \h </w:instrText>
             </w:r>
             <w:r>
               <w:rPr>
@@ -5362,7 +5397,7 @@
               <w:lang w:val="de-AT" w:eastAsia="de-AT"/>
             </w:rPr>
           </w:pPr>
-          <w:hyperlink w:anchor="_Toc431038596" w:history="1">
+          <w:hyperlink w:anchor="_Toc431147611" w:history="1">
             <w:r>
               <w:rPr>
                 <w:rStyle w:val="Hyperlink"/>
@@ -5390,7 +5425,7 @@
                 <w:noProof/>
                 <w:webHidden/>
               </w:rPr>
-              <w:instrText xml:space="preserve"> PAGEREF _Toc431038596 \h </w:instrText>
+              <w:instrText xml:space="preserve"> PAGEREF _Toc431147611 \h </w:instrText>
             </w:r>
             <w:r>
               <w:rPr>
@@ -5435,7 +5470,7 @@
               <w:lang w:val="de-AT" w:eastAsia="de-AT"/>
             </w:rPr>
           </w:pPr>
-          <w:hyperlink w:anchor="_Toc431038597" w:history="1">
+          <w:hyperlink w:anchor="_Toc431147612" w:history="1">
             <w:r>
               <w:rPr>
                 <w:rStyle w:val="Hyperlink"/>
@@ -5463,7 +5498,7 @@
                 <w:noProof/>
                 <w:webHidden/>
               </w:rPr>
-              <w:instrText xml:space="preserve"> PAGEREF _Toc431038597 \h </w:instrText>
+              <w:instrText xml:space="preserve"> PAGEREF _Toc431147612 \h </w:instrText>
             </w:r>
             <w:r>
               <w:rPr>
@@ -5508,7 +5543,7 @@
               <w:lang w:val="de-AT" w:eastAsia="de-AT"/>
             </w:rPr>
           </w:pPr>
-          <w:hyperlink w:anchor="_Toc431038598" w:history="1">
+          <w:hyperlink w:anchor="_Toc431147613" w:history="1">
             <w:r>
               <w:rPr>
                 <w:rStyle w:val="Hyperlink"/>
@@ -5536,7 +5571,7 @@
                 <w:noProof/>
                 <w:webHidden/>
               </w:rPr>
-              <w:instrText xml:space="preserve"> PAGEREF _Toc431038598 \h </w:instrText>
+              <w:instrText xml:space="preserve"> PAGEREF _Toc431147613 \h </w:instrText>
             </w:r>
             <w:r>
               <w:rPr>
@@ -5581,7 +5616,7 @@
               <w:lang w:val="de-AT" w:eastAsia="de-AT"/>
             </w:rPr>
           </w:pPr>
-          <w:hyperlink w:anchor="_Toc431038599" w:history="1">
+          <w:hyperlink w:anchor="_Toc431147614" w:history="1">
             <w:r>
               <w:rPr>
                 <w:rStyle w:val="Hyperlink"/>
@@ -5609,7 +5644,7 @@
                 <w:noProof/>
                 <w:webHidden/>
               </w:rPr>
-              <w:instrText xml:space="preserve"> PAGEREF _Toc431038599 \h </w:instrText>
+              <w:instrText xml:space="preserve"> PAGEREF _Toc431147614 \h </w:instrText>
             </w:r>
             <w:r>
               <w:rPr>
@@ -5654,7 +5689,7 @@
               <w:lang w:val="de-AT" w:eastAsia="de-AT"/>
             </w:rPr>
           </w:pPr>
-          <w:hyperlink w:anchor="_Toc431038600" w:history="1">
+          <w:hyperlink w:anchor="_Toc431147615" w:history="1">
             <w:r>
               <w:rPr>
                 <w:rStyle w:val="Hyperlink"/>
@@ -5682,7 +5717,7 @@
                 <w:noProof/>
                 <w:webHidden/>
               </w:rPr>
-              <w:instrText xml:space="preserve"> PAGEREF _Toc431038600 \h </w:instrText>
+              <w:instrText xml:space="preserve"> PAGEREF _Toc431147615 \h </w:instrText>
             </w:r>
             <w:r>
               <w:rPr>
@@ -5727,7 +5762,7 @@
               <w:lang w:val="de-AT" w:eastAsia="de-AT"/>
             </w:rPr>
           </w:pPr>
-          <w:hyperlink w:anchor="_Toc431038601" w:history="1">
+          <w:hyperlink w:anchor="_Toc431147616" w:history="1">
             <w:r>
               <w:rPr>
                 <w:rStyle w:val="Hyperlink"/>
@@ -5754,7 +5789,7 @@
                 <w:noProof/>
                 <w:webHidden/>
               </w:rPr>
-              <w:instrText xml:space="preserve"> PAGEREF _Toc431038601 \h </w:instrText>
+              <w:instrText xml:space="preserve"> PAGEREF _Toc431147616 \h </w:instrText>
             </w:r>
             <w:r>
               <w:rPr>
@@ -5799,7 +5834,7 @@
               <w:lang w:val="de-AT" w:eastAsia="de-AT"/>
             </w:rPr>
           </w:pPr>
-          <w:hyperlink w:anchor="_Toc431038602" w:history="1">
+          <w:hyperlink w:anchor="_Toc431147617" w:history="1">
             <w:r>
               <w:rPr>
                 <w:rStyle w:val="Hyperlink"/>
@@ -5827,7 +5862,7 @@
                 <w:noProof/>
                 <w:webHidden/>
               </w:rPr>
-              <w:instrText xml:space="preserve"> PAGEREF _Toc431038602 \h </w:instrText>
+              <w:instrText xml:space="preserve"> PAGEREF _Toc431147617 \h </w:instrText>
             </w:r>
             <w:r>
               <w:rPr>
@@ -5872,7 +5907,7 @@
               <w:lang w:val="de-AT" w:eastAsia="de-AT"/>
             </w:rPr>
           </w:pPr>
-          <w:hyperlink w:anchor="_Toc431038603" w:history="1">
+          <w:hyperlink w:anchor="_Toc431147618" w:history="1">
             <w:r>
               <w:rPr>
                 <w:rStyle w:val="Hyperlink"/>
@@ -5900,7 +5935,7 @@
                 <w:noProof/>
                 <w:webHidden/>
               </w:rPr>
-              <w:instrText xml:space="preserve"> PAGEREF _Toc431038603 \h </w:instrText>
+              <w:instrText xml:space="preserve"> PAGEREF _Toc431147618 \h </w:instrText>
             </w:r>
             <w:r>
               <w:rPr>
@@ -5945,7 +5980,7 @@
               <w:lang w:val="de-AT" w:eastAsia="de-AT"/>
             </w:rPr>
           </w:pPr>
-          <w:hyperlink w:anchor="_Toc431038604" w:history="1">
+          <w:hyperlink w:anchor="_Toc431147619" w:history="1">
             <w:r>
               <w:rPr>
                 <w:rStyle w:val="Hyperlink"/>
@@ -5973,7 +6008,7 @@
                 <w:noProof/>
                 <w:webHidden/>
               </w:rPr>
-              <w:instrText xml:space="preserve"> PAGEREF _Toc431038604 \h </w:instrText>
+              <w:instrText xml:space="preserve"> PAGEREF _Toc431147619 \h </w:instrText>
             </w:r>
             <w:r>
               <w:rPr>
@@ -6018,7 +6053,7 @@
               <w:lang w:val="de-AT" w:eastAsia="de-AT"/>
             </w:rPr>
           </w:pPr>
-          <w:hyperlink w:anchor="_Toc431038605" w:history="1">
+          <w:hyperlink w:anchor="_Toc431147620" w:history="1">
             <w:r>
               <w:rPr>
                 <w:rStyle w:val="Hyperlink"/>
@@ -6046,7 +6081,7 @@
                 <w:noProof/>
                 <w:webHidden/>
               </w:rPr>
-              <w:instrText xml:space="preserve"> PAGEREF _Toc431038605 \h </w:instrText>
+              <w:instrText xml:space="preserve"> PAGEREF _Toc431147620 \h </w:instrText>
             </w:r>
             <w:r>
               <w:rPr>
@@ -6091,7 +6126,7 @@
               <w:lang w:val="de-AT" w:eastAsia="de-AT"/>
             </w:rPr>
           </w:pPr>
-          <w:hyperlink w:anchor="_Toc431038606" w:history="1">
+          <w:hyperlink w:anchor="_Toc431147621" w:history="1">
             <w:r>
               <w:rPr>
                 <w:rStyle w:val="Hyperlink"/>
@@ -6119,7 +6154,7 @@
                 <w:noProof/>
                 <w:webHidden/>
               </w:rPr>
-              <w:instrText xml:space="preserve"> PAGEREF _Toc431038606 \h </w:instrText>
+              <w:instrText xml:space="preserve"> PAGEREF _Toc431147621 \h </w:instrText>
             </w:r>
             <w:r>
               <w:rPr>
@@ -6164,7 +6199,7 @@
               <w:lang w:val="de-AT" w:eastAsia="de-AT"/>
             </w:rPr>
           </w:pPr>
-          <w:hyperlink w:anchor="_Toc431038607" w:history="1">
+          <w:hyperlink w:anchor="_Toc431147622" w:history="1">
             <w:r>
               <w:rPr>
                 <w:rStyle w:val="Hyperlink"/>
@@ -6192,7 +6227,7 @@
                 <w:noProof/>
                 <w:webHidden/>
               </w:rPr>
-              <w:instrText xml:space="preserve"> PAGEREF _Toc431038607 \h </w:instrText>
+              <w:instrText xml:space="preserve"> PAGEREF _Toc431147622 \h </w:instrText>
             </w:r>
             <w:r>
               <w:rPr>
@@ -6237,7 +6272,7 @@
               <w:lang w:val="de-AT" w:eastAsia="de-AT"/>
             </w:rPr>
           </w:pPr>
-          <w:hyperlink w:anchor="_Toc431038608" w:history="1">
+          <w:hyperlink w:anchor="_Toc431147623" w:history="1">
             <w:r>
               <w:rPr>
                 <w:rStyle w:val="Hyperlink"/>
@@ -6265,7 +6300,7 @@
                 <w:noProof/>
                 <w:webHidden/>
               </w:rPr>
-              <w:instrText xml:space="preserve"> PAGEREF _Toc431038608 \h </w:instrText>
+              <w:instrText xml:space="preserve"> PAGEREF _Toc431147623 \h </w:instrText>
             </w:r>
             <w:r>
               <w:rPr>
@@ -6310,7 +6345,7 @@
               <w:lang w:val="de-AT" w:eastAsia="de-AT"/>
             </w:rPr>
           </w:pPr>
-          <w:hyperlink w:anchor="_Toc431038609" w:history="1">
+          <w:hyperlink w:anchor="_Toc431147624" w:history="1">
             <w:r>
               <w:rPr>
                 <w:rStyle w:val="Hyperlink"/>
@@ -6338,7 +6373,7 @@
                 <w:noProof/>
                 <w:webHidden/>
               </w:rPr>
-              <w:instrText xml:space="preserve"> PAGEREF _Toc431038609 \h </w:instrText>
+              <w:instrText xml:space="preserve"> PAGEREF _Toc431147624 \h </w:instrText>
             </w:r>
             <w:r>
               <w:rPr>
@@ -6358,7 +6393,7 @@
                 <w:noProof/>
                 <w:webHidden/>
               </w:rPr>
-              <w:t>9</w:t>
+              <w:t>10</w:t>
             </w:r>
             <w:r>
               <w:rPr>
@@ -6383,7 +6418,7 @@
               <w:lang w:val="de-AT" w:eastAsia="de-AT"/>
             </w:rPr>
           </w:pPr>
-          <w:hyperlink w:anchor="_Toc431038610" w:history="1">
+          <w:hyperlink w:anchor="_Toc431147625" w:history="1">
             <w:r>
               <w:rPr>
                 <w:rStyle w:val="Hyperlink"/>
@@ -6411,7 +6446,7 @@
                 <w:noProof/>
                 <w:webHidden/>
               </w:rPr>
-              <w:instrText xml:space="preserve"> PAGEREF _Toc431038610 \h </w:instrText>
+              <w:instrText xml:space="preserve"> PAGEREF _Toc431147625 \h </w:instrText>
             </w:r>
             <w:r>
               <w:rPr>
@@ -6456,7 +6491,7 @@
               <w:lang w:val="de-AT" w:eastAsia="de-AT"/>
             </w:rPr>
           </w:pPr>
-          <w:hyperlink w:anchor="_Toc431038611" w:history="1">
+          <w:hyperlink w:anchor="_Toc431147626" w:history="1">
             <w:r>
               <w:rPr>
                 <w:rStyle w:val="Hyperlink"/>
@@ -6484,7 +6519,7 @@
                 <w:noProof/>
                 <w:webHidden/>
               </w:rPr>
-              <w:instrText xml:space="preserve"> PAGEREF _Toc431038611 \h </w:instrText>
+              <w:instrText xml:space="preserve"> PAGEREF _Toc431147626 \h </w:instrText>
             </w:r>
             <w:r>
               <w:rPr>
@@ -6529,7 +6564,7 @@
               <w:lang w:val="de-AT" w:eastAsia="de-AT"/>
             </w:rPr>
           </w:pPr>
-          <w:hyperlink w:anchor="_Toc431038612" w:history="1">
+          <w:hyperlink w:anchor="_Toc431147627" w:history="1">
             <w:r>
               <w:rPr>
                 <w:rStyle w:val="Hyperlink"/>
@@ -6557,7 +6592,7 @@
                 <w:noProof/>
                 <w:webHidden/>
               </w:rPr>
-              <w:instrText xml:space="preserve"> PAGEREF _Toc431038612 \h </w:instrText>
+              <w:instrText xml:space="preserve"> PAGEREF _Toc431147627 \h </w:instrText>
             </w:r>
             <w:r>
               <w:rPr>
@@ -6602,7 +6637,7 @@
               <w:lang w:val="de-AT" w:eastAsia="de-AT"/>
             </w:rPr>
           </w:pPr>
-          <w:hyperlink w:anchor="_Toc431038613" w:history="1">
+          <w:hyperlink w:anchor="_Toc431147628" w:history="1">
             <w:r>
               <w:rPr>
                 <w:rStyle w:val="Hyperlink"/>
@@ -6630,7 +6665,7 @@
                 <w:noProof/>
                 <w:webHidden/>
               </w:rPr>
-              <w:instrText xml:space="preserve"> PAGEREF _Toc431038613 \h </w:instrText>
+              <w:instrText xml:space="preserve"> PAGEREF _Toc431147628 \h </w:instrText>
             </w:r>
             <w:r>
               <w:rPr>
@@ -6675,7 +6710,7 @@
               <w:lang w:val="de-AT" w:eastAsia="de-AT"/>
             </w:rPr>
           </w:pPr>
-          <w:hyperlink w:anchor="_Toc431038614" w:history="1">
+          <w:hyperlink w:anchor="_Toc431147629" w:history="1">
             <w:r>
               <w:rPr>
                 <w:rStyle w:val="Hyperlink"/>
@@ -6703,7 +6738,7 @@
                 <w:noProof/>
                 <w:webHidden/>
               </w:rPr>
-              <w:instrText xml:space="preserve"> PAGEREF _Toc431038614 \h </w:instrText>
+              <w:instrText xml:space="preserve"> PAGEREF _Toc431147629 \h </w:instrText>
             </w:r>
             <w:r>
               <w:rPr>
@@ -6723,7 +6758,7 @@
                 <w:noProof/>
                 <w:webHidden/>
               </w:rPr>
-              <w:t>10</w:t>
+              <w:t>11</w:t>
             </w:r>
             <w:r>
               <w:rPr>
@@ -6748,7 +6783,7 @@
               <w:lang w:val="de-AT" w:eastAsia="de-AT"/>
             </w:rPr>
           </w:pPr>
-          <w:hyperlink w:anchor="_Toc431038615" w:history="1">
+          <w:hyperlink w:anchor="_Toc431147630" w:history="1">
             <w:r>
               <w:rPr>
                 <w:rStyle w:val="Hyperlink"/>
@@ -6776,7 +6811,7 @@
                 <w:noProof/>
                 <w:webHidden/>
               </w:rPr>
-              <w:instrText xml:space="preserve"> PAGEREF _Toc431038615 \h </w:instrText>
+              <w:instrText xml:space="preserve"> PAGEREF _Toc431147630 \h </w:instrText>
             </w:r>
             <w:r>
               <w:rPr>
@@ -6796,7 +6831,7 @@
                 <w:noProof/>
                 <w:webHidden/>
               </w:rPr>
-              <w:t>10</w:t>
+              <w:t>11</w:t>
             </w:r>
             <w:r>
               <w:rPr>
@@ -6821,7 +6856,7 @@
               <w:lang w:val="de-AT" w:eastAsia="de-AT"/>
             </w:rPr>
           </w:pPr>
-          <w:hyperlink w:anchor="_Toc431038616" w:history="1">
+          <w:hyperlink w:anchor="_Toc431147631" w:history="1">
             <w:r>
               <w:rPr>
                 <w:rStyle w:val="Hyperlink"/>
@@ -6849,7 +6884,7 @@
                 <w:noProof/>
                 <w:webHidden/>
               </w:rPr>
-              <w:instrText xml:space="preserve"> PAGEREF _Toc431038616 \h </w:instrText>
+              <w:instrText xml:space="preserve"> PAGEREF _Toc431147631 \h </w:instrText>
             </w:r>
             <w:r>
               <w:rPr>
@@ -6869,7 +6904,87 @@
                 <w:noProof/>
                 <w:webHidden/>
               </w:rPr>
-              <w:t>10</w:t>
+              <w:t>11</w:t>
+            </w:r>
+            <w:r>
+              <w:rPr>
+                <w:noProof/>
+                <w:webHidden/>
+              </w:rPr>
+              <w:fldChar w:fldCharType="end"/>
+            </w:r>
+          </w:hyperlink>
+        </w:p>
+        <w:p>
+          <w:pPr>
+            <w:pStyle w:val="Verzeichnis1"/>
+            <w:tabs>
+              <w:tab w:val="right" w:leader="dot" w:pos="9062"/>
+            </w:tabs>
+            <w:rPr>
+              <w:rFonts w:asciiTheme="minorHAnsi" w:eastAsiaTheme="minorEastAsia" w:hAnsiTheme="minorHAnsi" w:cstheme="minorBidi"/>
+              <w:noProof/>
+              <w:sz w:val="22"/>
+              <w:szCs w:val="22"/>
+              <w:lang w:val="de-AT" w:eastAsia="de-AT"/>
+            </w:rPr>
+          </w:pPr>
+          <w:hyperlink w:anchor="_Toc431147632" w:history="1">
+            <w:r>
+              <w:rPr>
+                <w:rStyle w:val="Hyperlink"/>
+                <w:noProof/>
+                <w:lang w:val="de-AT" w:eastAsia="en-US"/>
+              </w:rPr>
+              <w:t>11</w:t>
+            </w:r>
+            <w:r>
+              <w:rPr>
+                <w:rStyle w:val="Hyperlink"/>
+                <w:noProof/>
+              </w:rPr>
+              <w:t xml:space="preserve"> Freigabe</w:t>
+            </w:r>
+            <w:r>
+              <w:rPr>
+                <w:noProof/>
+                <w:webHidden/>
+              </w:rPr>
+              <w:tab/>
+            </w:r>
+            <w:r>
+              <w:rPr>
+                <w:noProof/>
+                <w:webHidden/>
+              </w:rPr>
+              <w:fldChar w:fldCharType="begin"/>
+            </w:r>
+            <w:r>
+              <w:rPr>
+                <w:noProof/>
+                <w:webHidden/>
+              </w:rPr>
+              <w:instrText xml:space="preserve"> PAGEREF _Toc431147632 \h </w:instrText>
+            </w:r>
+            <w:r>
+              <w:rPr>
+                <w:noProof/>
+                <w:webHidden/>
+              </w:rPr>
+            </w:r>
+            <w:r>
+              <w:rPr>
+                <w:noProof/>
+                <w:webHidden/>
+              </w:rPr>
+              <w:fldChar w:fldCharType="separate"/>
+            </w:r>
+            <w:r>
+              <w:rPr>
+                <w:noProof/>
+                <w:webHidden/>
+              </w:rPr>
+              <w:t>11</w:t>
             </w:r>
             <w:r>
               <w:rPr>
@@ -6936,7 +7051,7 @@
           <w:rFonts w:cs="Arial"/>
         </w:rPr>
       </w:pPr>
-      <w:bookmarkStart w:id="0" w:name="_Toc431038576"/>
+      <w:bookmarkStart w:id="1" w:name="_Toc431147591"/>
       <w:r>
         <w:rPr>
           <w:rFonts w:cs="Arial"/>
@@ -6944,7 +7059,7 @@
         <w:lastRenderedPageBreak/>
         <w:t>Versionsverzeichnis</w:t>
       </w:r>
-      <w:bookmarkEnd w:id="0"/>
+      <w:bookmarkEnd w:id="1"/>
     </w:p>
     <w:tbl>
       <w:tblPr>
@@ -7073,13 +7188,23 @@
                 <w:szCs w:val="18"/>
               </w:rPr>
             </w:pPr>
+            <w:proofErr w:type="spellStart"/>
             <w:r>
               <w:rPr>
                 <w:rFonts w:ascii="Arial" w:hAnsi="Arial" w:cs="Arial"/>
                 <w:sz w:val="18"/>
                 <w:szCs w:val="18"/>
               </w:rPr>
-              <w:t>Borsos Robert</w:t>
+              <w:t>Borsos</w:t>
+            </w:r>
+            <w:proofErr w:type="spellEnd"/>
+            <w:r>
+              <w:rPr>
+                <w:rFonts w:ascii="Arial" w:hAnsi="Arial" w:cs="Arial"/>
+                <w:sz w:val="18"/>
+                <w:szCs w:val="18"/>
+              </w:rPr>
+              <w:t xml:space="preserve"> Robert</w:t>
             </w:r>
           </w:p>
         </w:tc>
@@ -7267,13 +7392,23 @@
                 <w:szCs w:val="18"/>
               </w:rPr>
             </w:pPr>
+            <w:proofErr w:type="spellStart"/>
             <w:r>
               <w:rPr>
                 <w:rFonts w:ascii="Arial" w:hAnsi="Arial" w:cs="Arial"/>
                 <w:sz w:val="18"/>
                 <w:szCs w:val="18"/>
               </w:rPr>
-              <w:t xml:space="preserve">Borsos Robert </w:t>
+              <w:t>Borsos</w:t>
+            </w:r>
+            <w:proofErr w:type="spellEnd"/>
+            <w:r>
+              <w:rPr>
+                <w:rFonts w:ascii="Arial" w:hAnsi="Arial" w:cs="Arial"/>
+                <w:sz w:val="18"/>
+                <w:szCs w:val="18"/>
+              </w:rPr>
+              <w:t xml:space="preserve"> Robert </w:t>
             </w:r>
           </w:p>
         </w:tc>
@@ -7461,13 +7596,23 @@
                 <w:szCs w:val="18"/>
               </w:rPr>
             </w:pPr>
+            <w:proofErr w:type="spellStart"/>
             <w:r>
               <w:rPr>
                 <w:rFonts w:ascii="Arial" w:hAnsi="Arial" w:cs="Arial"/>
                 <w:sz w:val="18"/>
                 <w:szCs w:val="18"/>
               </w:rPr>
-              <w:t>Borsos Robert</w:t>
+              <w:t>Borsos</w:t>
+            </w:r>
+            <w:proofErr w:type="spellEnd"/>
+            <w:r>
+              <w:rPr>
+                <w:rFonts w:ascii="Arial" w:hAnsi="Arial" w:cs="Arial"/>
+                <w:sz w:val="18"/>
+                <w:szCs w:val="18"/>
+              </w:rPr>
+              <w:t xml:space="preserve"> Robert</w:t>
             </w:r>
           </w:p>
         </w:tc>
@@ -7558,13 +7703,23 @@
                 <w:szCs w:val="18"/>
               </w:rPr>
             </w:pPr>
+            <w:proofErr w:type="spellStart"/>
             <w:r>
               <w:rPr>
                 <w:rFonts w:ascii="Arial" w:hAnsi="Arial" w:cs="Arial"/>
                 <w:sz w:val="18"/>
                 <w:szCs w:val="18"/>
               </w:rPr>
-              <w:t>Borsos Robert</w:t>
+              <w:t>Borsos</w:t>
+            </w:r>
+            <w:proofErr w:type="spellEnd"/>
+            <w:r>
+              <w:rPr>
+                <w:rFonts w:ascii="Arial" w:hAnsi="Arial" w:cs="Arial"/>
+                <w:sz w:val="18"/>
+                <w:szCs w:val="18"/>
+              </w:rPr>
+              <w:t xml:space="preserve"> Robert</w:t>
             </w:r>
           </w:p>
         </w:tc>
@@ -7663,13 +7818,23 @@
                 <w:szCs w:val="18"/>
               </w:rPr>
             </w:pPr>
+            <w:proofErr w:type="spellStart"/>
             <w:r>
               <w:rPr>
                 <w:rFonts w:ascii="Arial" w:hAnsi="Arial" w:cs="Arial"/>
                 <w:sz w:val="18"/>
                 <w:szCs w:val="18"/>
               </w:rPr>
-              <w:t>Limbeck Markus</w:t>
+              <w:t>Limbeck</w:t>
+            </w:r>
+            <w:proofErr w:type="spellEnd"/>
+            <w:r>
+              <w:rPr>
+                <w:rFonts w:ascii="Arial" w:hAnsi="Arial" w:cs="Arial"/>
+                <w:sz w:val="18"/>
+                <w:szCs w:val="18"/>
+              </w:rPr>
+              <w:t xml:space="preserve"> Markus</w:t>
             </w:r>
           </w:p>
         </w:tc>
@@ -7859,14 +8024,14 @@
           <w:rFonts w:cs="Arial"/>
         </w:rPr>
       </w:pPr>
-      <w:bookmarkStart w:id="1" w:name="_Toc431038577"/>
+      <w:bookmarkStart w:id="2" w:name="_Toc431147592"/>
       <w:r>
         <w:rPr>
           <w:rFonts w:cs="Arial"/>
         </w:rPr>
         <w:t>Einführung</w:t>
       </w:r>
-      <w:bookmarkEnd w:id="1"/>
+      <w:bookmarkEnd w:id="2"/>
     </w:p>
     <w:p>
       <w:pPr>
@@ -7889,14 +8054,14 @@
           <w:rFonts w:cs="Arial"/>
         </w:rPr>
       </w:pPr>
-      <w:bookmarkStart w:id="2" w:name="_Toc431038578"/>
+      <w:bookmarkStart w:id="3" w:name="_Toc431147593"/>
       <w:r>
         <w:rPr>
           <w:rFonts w:cs="Arial"/>
         </w:rPr>
         <w:t>Zielbestimmung</w:t>
       </w:r>
-      <w:bookmarkEnd w:id="2"/>
+      <w:bookmarkEnd w:id="3"/>
     </w:p>
     <w:p>
       <w:pPr>
@@ -7909,7 +8074,19 @@
         <w:rPr>
           <w:rFonts w:ascii="Arial" w:eastAsia="Arial" w:hAnsi="Arial" w:cs="Arial"/>
         </w:rPr>
-        <w:t>Durch die Beteiligung von Bürgern Mit der App werden Informationen von Erdbeben aufgezeichnet und diese werden dann verwendet um in Zukunft die Gefährdung von Erdbeben besser einzuschätzen und gleichzeitig einen schnellen Überblick über die Auswirkungen eines stärkeren Erdbebens zu erhalten.</w:t>
+        <w:t>Dur</w:t>
+      </w:r>
+      <w:r>
+        <w:rPr>
+          <w:rFonts w:ascii="Arial" w:eastAsia="Arial" w:hAnsi="Arial" w:cs="Arial"/>
+        </w:rPr>
+        <w:t>ch die Beteiligung von Bürgern m</w:t>
+      </w:r>
+      <w:r>
+        <w:rPr>
+          <w:rFonts w:ascii="Arial" w:eastAsia="Arial" w:hAnsi="Arial" w:cs="Arial"/>
+        </w:rPr>
+        <w:t>it der App werden Informationen von Erdbeben aufgezeichnet und diese werden dann verwendet um in Zukunft die Gefährdung von Erdbeben besser einzuschätzen und gleichzeitig einen schnellen Überblick über die Auswirkungen eines stärkeren Erdbebens zu erhalten.</w:t>
       </w:r>
     </w:p>
     <w:p>
@@ -7919,26 +8096,38 @@
           <w:rFonts w:cs="Arial"/>
         </w:rPr>
       </w:pPr>
-      <w:bookmarkStart w:id="3" w:name="_Toc431038579"/>
+      <w:bookmarkStart w:id="4" w:name="_Toc431147594"/>
       <w:r>
         <w:rPr>
           <w:rFonts w:cs="Arial"/>
         </w:rPr>
         <w:t>Produkteinsatz</w:t>
       </w:r>
-      <w:bookmarkEnd w:id="3"/>
-    </w:p>
-    <w:p>
-      <w:pPr>
-        <w:rPr>
-          <w:rFonts w:ascii="Arial" w:hAnsi="Arial" w:cs="Arial"/>
-        </w:rPr>
-      </w:pPr>
-      <w:r>
-        <w:rPr>
-          <w:rFonts w:ascii="Arial" w:hAnsi="Arial" w:cs="Arial"/>
-        </w:rPr>
-        <w:t>Die App wird für alle Bürger kostenfrei zur Verfügung stehen und wird meist von jeder Alter</w:t>
+      <w:bookmarkEnd w:id="4"/>
+    </w:p>
+    <w:p>
+      <w:pPr>
+        <w:rPr>
+          <w:rFonts w:ascii="Arial" w:hAnsi="Arial" w:cs="Arial"/>
+        </w:rPr>
+      </w:pPr>
+      <w:r>
+        <w:rPr>
+          <w:rFonts w:ascii="Arial" w:hAnsi="Arial" w:cs="Arial"/>
+        </w:rPr>
+        <w:t>Die App wird für alle Bürger kostenfrei zur</w:t>
+      </w:r>
+      <w:r>
+        <w:rPr>
+          <w:rFonts w:ascii="Arial" w:hAnsi="Arial" w:cs="Arial"/>
+        </w:rPr>
+        <w:t xml:space="preserve"> Verfügung stehen und wird </w:t>
+      </w:r>
+      <w:r>
+        <w:rPr>
+          <w:rFonts w:ascii="Arial" w:hAnsi="Arial" w:cs="Arial"/>
+        </w:rPr>
+        <w:t>von jeder Alter</w:t>
       </w:r>
       <w:r>
         <w:rPr>
@@ -7975,7 +8164,19 @@
         <w:rPr>
           <w:rFonts w:ascii="Arial" w:hAnsi="Arial" w:cs="Arial"/>
         </w:rPr>
-        <w:t>Die App wird nur rein zum Aufzeichnen und Speichern von verschieden starken Erdbeben genutzt werden.</w:t>
+        <w:t>Die App wird nur rein zum Aufzeichn</w:t>
+      </w:r>
+      <w:r>
+        <w:rPr>
+          <w:rFonts w:ascii="Arial" w:hAnsi="Arial" w:cs="Arial"/>
+        </w:rPr>
+        <w:t xml:space="preserve">en und Speichern von verschieden Berichten zu Erdbeben </w:t>
+      </w:r>
+      <w:r>
+        <w:rPr>
+          <w:rFonts w:ascii="Arial" w:hAnsi="Arial" w:cs="Arial"/>
+        </w:rPr>
+        <w:t>genutzt werden.</w:t>
       </w:r>
     </w:p>
     <w:p>
@@ -8003,7 +8204,6 @@
           <w:sz w:val="28"/>
         </w:rPr>
       </w:pPr>
-      <w:bookmarkStart w:id="4" w:name="_Toc431038580"/>
       <w:r>
         <w:rPr>
           <w:rFonts w:cs="Arial"/>
@@ -8022,6 +8222,7 @@
           <w:rFonts w:cs="Arial"/>
         </w:rPr>
       </w:pPr>
+      <w:bookmarkStart w:id="5" w:name="_Toc431147595"/>
       <w:r>
         <w:rPr>
           <w:rFonts w:cs="Arial"/>
@@ -8035,7 +8236,7 @@
         </w:rPr>
         <w:t>.Produktfunktionen</w:t>
       </w:r>
-      <w:bookmarkEnd w:id="4"/>
+      <w:bookmarkEnd w:id="5"/>
       <w:r>
         <w:rPr>
           <w:rFonts w:cs="Arial"/>
@@ -8054,7 +8255,7 @@
           <w:rFonts w:cs="Arial"/>
         </w:rPr>
       </w:pPr>
-      <w:bookmarkStart w:id="5" w:name="_Toc431038581"/>
+      <w:bookmarkStart w:id="6" w:name="_Toc431147596"/>
       <w:r>
         <w:rPr>
           <w:rFonts w:cs="Arial"/>
@@ -8067,7 +8268,7 @@
         </w:rPr>
         <w:t>.1 Einsicht in Vergangene Beben</w:t>
       </w:r>
-      <w:bookmarkEnd w:id="5"/>
+      <w:bookmarkEnd w:id="6"/>
       <w:r>
         <w:rPr>
           <w:rFonts w:cs="Arial"/>
@@ -8101,7 +8302,7 @@
           <w:rFonts w:cs="Arial"/>
         </w:rPr>
       </w:pPr>
-      <w:bookmarkStart w:id="6" w:name="_Toc431038582"/>
+      <w:bookmarkStart w:id="7" w:name="_Toc431147597"/>
       <w:r>
         <w:rPr>
           <w:rFonts w:cs="Arial"/>
@@ -8114,7 +8315,7 @@
         </w:rPr>
         <w:t>.1.1 Liste der Erdbeben auf der Startseite (LF0010)</w:t>
       </w:r>
-      <w:bookmarkEnd w:id="6"/>
+      <w:bookmarkEnd w:id="7"/>
       <w:r>
         <w:rPr>
           <w:rFonts w:cs="Arial"/>
@@ -8148,7 +8349,7 @@
           <w:rFonts w:cs="Arial"/>
         </w:rPr>
       </w:pPr>
-      <w:bookmarkStart w:id="7" w:name="_Toc431038583"/>
+      <w:bookmarkStart w:id="8" w:name="_Toc431147598"/>
       <w:r>
         <w:rPr>
           <w:rFonts w:cs="Arial"/>
@@ -8161,7 +8362,7 @@
         </w:rPr>
         <w:t>.1.2 Detailansicht eines Bebens (LF0020)</w:t>
       </w:r>
-      <w:bookmarkEnd w:id="7"/>
+      <w:bookmarkEnd w:id="8"/>
       <w:r>
         <w:rPr>
           <w:rFonts w:cs="Arial"/>
@@ -8211,7 +8412,7 @@
           <w:rFonts w:cs="Arial"/>
         </w:rPr>
       </w:pPr>
-      <w:bookmarkStart w:id="8" w:name="_Toc431038584"/>
+      <w:bookmarkStart w:id="9" w:name="_Toc431147599"/>
       <w:r>
         <w:rPr>
           <w:rFonts w:cs="Arial"/>
@@ -8224,7 +8425,7 @@
         </w:rPr>
         <w:t>.2 Melden eines neuen Erdbebens</w:t>
       </w:r>
-      <w:bookmarkEnd w:id="8"/>
+      <w:bookmarkEnd w:id="9"/>
       <w:r>
         <w:rPr>
           <w:rFonts w:cs="Arial"/>
@@ -8266,7 +8467,7 @@
           <w:rFonts w:cs="Arial"/>
         </w:rPr>
       </w:pPr>
-      <w:bookmarkStart w:id="9" w:name="_Toc431038585"/>
+      <w:bookmarkStart w:id="10" w:name="_Toc431147600"/>
       <w:r>
         <w:rPr>
           <w:rFonts w:cs="Arial"/>
@@ -8291,7 +8492,7 @@
         </w:rPr>
         <w:t>(LF0030)</w:t>
       </w:r>
-      <w:bookmarkEnd w:id="9"/>
+      <w:bookmarkEnd w:id="10"/>
     </w:p>
     <w:p>
       <w:pPr>
@@ -8420,7 +8621,7 @@
           <w:rFonts w:cs="Arial"/>
         </w:rPr>
       </w:pPr>
-      <w:bookmarkStart w:id="10" w:name="_Toc431038586"/>
+      <w:bookmarkStart w:id="11" w:name="_Toc431147601"/>
       <w:r>
         <w:rPr>
           <w:rFonts w:cs="Arial"/>
@@ -8440,7 +8641,7 @@
         </w:rPr>
         <w:t xml:space="preserve"> (LF0040)</w:t>
       </w:r>
-      <w:bookmarkEnd w:id="10"/>
+      <w:bookmarkEnd w:id="11"/>
     </w:p>
     <w:p>
       <w:pPr>
@@ -8487,18 +8688,20 @@
           <w:sz w:val="28"/>
         </w:rPr>
       </w:pPr>
-      <w:bookmarkStart w:id="11" w:name="_Toc430610467"/>
-      <w:bookmarkStart w:id="12" w:name="_Toc430610484"/>
-      <w:bookmarkStart w:id="13" w:name="_Toc430612941"/>
-      <w:bookmarkStart w:id="14" w:name="_Toc430871601"/>
-      <w:bookmarkStart w:id="15" w:name="_Toc430949131"/>
-      <w:bookmarkStart w:id="16" w:name="_Toc431038587"/>
-      <w:bookmarkEnd w:id="11"/>
+      <w:bookmarkStart w:id="12" w:name="_Toc430610467"/>
+      <w:bookmarkStart w:id="13" w:name="_Toc430610484"/>
+      <w:bookmarkStart w:id="14" w:name="_Toc430612941"/>
+      <w:bookmarkStart w:id="15" w:name="_Toc430871601"/>
+      <w:bookmarkStart w:id="16" w:name="_Toc430949131"/>
+      <w:bookmarkStart w:id="17" w:name="_Toc431038587"/>
+      <w:bookmarkStart w:id="18" w:name="_Toc431147602"/>
       <w:bookmarkEnd w:id="12"/>
       <w:bookmarkEnd w:id="13"/>
       <w:bookmarkEnd w:id="14"/>
       <w:bookmarkEnd w:id="15"/>
       <w:bookmarkEnd w:id="16"/>
+      <w:bookmarkEnd w:id="17"/>
+      <w:bookmarkEnd w:id="18"/>
     </w:p>
     <w:p>
       <w:pPr>
@@ -8518,18 +8721,20 @@
           <w:vanish/>
         </w:rPr>
       </w:pPr>
-      <w:bookmarkStart w:id="17" w:name="_Toc430610468"/>
-      <w:bookmarkStart w:id="18" w:name="_Toc430610485"/>
-      <w:bookmarkStart w:id="19" w:name="_Toc430612942"/>
-      <w:bookmarkStart w:id="20" w:name="_Toc430871602"/>
-      <w:bookmarkStart w:id="21" w:name="_Toc430949132"/>
-      <w:bookmarkStart w:id="22" w:name="_Toc431038588"/>
-      <w:bookmarkEnd w:id="17"/>
-      <w:bookmarkEnd w:id="18"/>
+      <w:bookmarkStart w:id="19" w:name="_Toc430610468"/>
+      <w:bookmarkStart w:id="20" w:name="_Toc430610485"/>
+      <w:bookmarkStart w:id="21" w:name="_Toc430612942"/>
+      <w:bookmarkStart w:id="22" w:name="_Toc430871602"/>
+      <w:bookmarkStart w:id="23" w:name="_Toc430949132"/>
+      <w:bookmarkStart w:id="24" w:name="_Toc431038588"/>
+      <w:bookmarkStart w:id="25" w:name="_Toc431147603"/>
       <w:bookmarkEnd w:id="19"/>
       <w:bookmarkEnd w:id="20"/>
       <w:bookmarkEnd w:id="21"/>
       <w:bookmarkEnd w:id="22"/>
+      <w:bookmarkEnd w:id="23"/>
+      <w:bookmarkEnd w:id="24"/>
+      <w:bookmarkEnd w:id="25"/>
     </w:p>
     <w:p>
       <w:pPr>
@@ -8549,18 +8754,20 @@
           <w:vanish/>
         </w:rPr>
       </w:pPr>
-      <w:bookmarkStart w:id="23" w:name="_Toc430610469"/>
-      <w:bookmarkStart w:id="24" w:name="_Toc430610486"/>
-      <w:bookmarkStart w:id="25" w:name="_Toc430612943"/>
-      <w:bookmarkStart w:id="26" w:name="_Toc430871603"/>
-      <w:bookmarkStart w:id="27" w:name="_Toc430949133"/>
-      <w:bookmarkStart w:id="28" w:name="_Toc431038589"/>
-      <w:bookmarkEnd w:id="23"/>
-      <w:bookmarkEnd w:id="24"/>
-      <w:bookmarkEnd w:id="25"/>
+      <w:bookmarkStart w:id="26" w:name="_Toc430610469"/>
+      <w:bookmarkStart w:id="27" w:name="_Toc430610486"/>
+      <w:bookmarkStart w:id="28" w:name="_Toc430612943"/>
+      <w:bookmarkStart w:id="29" w:name="_Toc430871603"/>
+      <w:bookmarkStart w:id="30" w:name="_Toc430949133"/>
+      <w:bookmarkStart w:id="31" w:name="_Toc431038589"/>
+      <w:bookmarkStart w:id="32" w:name="_Toc431147604"/>
       <w:bookmarkEnd w:id="26"/>
       <w:bookmarkEnd w:id="27"/>
       <w:bookmarkEnd w:id="28"/>
+      <w:bookmarkEnd w:id="29"/>
+      <w:bookmarkEnd w:id="30"/>
+      <w:bookmarkEnd w:id="31"/>
+      <w:bookmarkEnd w:id="32"/>
     </w:p>
     <w:p>
       <w:pPr>
@@ -8581,18 +8788,20 @@
           <w:vanish/>
         </w:rPr>
       </w:pPr>
-      <w:bookmarkStart w:id="29" w:name="_Toc430610470"/>
-      <w:bookmarkStart w:id="30" w:name="_Toc430610487"/>
-      <w:bookmarkStart w:id="31" w:name="_Toc430612944"/>
-      <w:bookmarkStart w:id="32" w:name="_Toc430871604"/>
-      <w:bookmarkStart w:id="33" w:name="_Toc430949134"/>
-      <w:bookmarkStart w:id="34" w:name="_Toc431038590"/>
-      <w:bookmarkEnd w:id="29"/>
-      <w:bookmarkEnd w:id="30"/>
-      <w:bookmarkEnd w:id="31"/>
-      <w:bookmarkEnd w:id="32"/>
+      <w:bookmarkStart w:id="33" w:name="_Toc430610470"/>
+      <w:bookmarkStart w:id="34" w:name="_Toc430610487"/>
+      <w:bookmarkStart w:id="35" w:name="_Toc430612944"/>
+      <w:bookmarkStart w:id="36" w:name="_Toc430871604"/>
+      <w:bookmarkStart w:id="37" w:name="_Toc430949134"/>
+      <w:bookmarkStart w:id="38" w:name="_Toc431038590"/>
+      <w:bookmarkStart w:id="39" w:name="_Toc431147605"/>
       <w:bookmarkEnd w:id="33"/>
       <w:bookmarkEnd w:id="34"/>
+      <w:bookmarkEnd w:id="35"/>
+      <w:bookmarkEnd w:id="36"/>
+      <w:bookmarkEnd w:id="37"/>
+      <w:bookmarkEnd w:id="38"/>
+      <w:bookmarkEnd w:id="39"/>
     </w:p>
     <w:p>
       <w:pPr>
@@ -8613,18 +8822,20 @@
           <w:vanish/>
         </w:rPr>
       </w:pPr>
-      <w:bookmarkStart w:id="35" w:name="_Toc430610471"/>
-      <w:bookmarkStart w:id="36" w:name="_Toc430610488"/>
-      <w:bookmarkStart w:id="37" w:name="_Toc430612945"/>
-      <w:bookmarkStart w:id="38" w:name="_Toc430871605"/>
-      <w:bookmarkStart w:id="39" w:name="_Toc430949135"/>
-      <w:bookmarkStart w:id="40" w:name="_Toc431038591"/>
-      <w:bookmarkEnd w:id="35"/>
-      <w:bookmarkEnd w:id="36"/>
-      <w:bookmarkEnd w:id="37"/>
-      <w:bookmarkEnd w:id="38"/>
-      <w:bookmarkEnd w:id="39"/>
+      <w:bookmarkStart w:id="40" w:name="_Toc430610471"/>
+      <w:bookmarkStart w:id="41" w:name="_Toc430610488"/>
+      <w:bookmarkStart w:id="42" w:name="_Toc430612945"/>
+      <w:bookmarkStart w:id="43" w:name="_Toc430871605"/>
+      <w:bookmarkStart w:id="44" w:name="_Toc430949135"/>
+      <w:bookmarkStart w:id="45" w:name="_Toc431038591"/>
+      <w:bookmarkStart w:id="46" w:name="_Toc431147606"/>
       <w:bookmarkEnd w:id="40"/>
+      <w:bookmarkEnd w:id="41"/>
+      <w:bookmarkEnd w:id="42"/>
+      <w:bookmarkEnd w:id="43"/>
+      <w:bookmarkEnd w:id="44"/>
+      <w:bookmarkEnd w:id="45"/>
+      <w:bookmarkEnd w:id="46"/>
     </w:p>
     <w:p>
       <w:pPr>
@@ -8638,7 +8849,7 @@
           <w:rFonts w:cs="Arial"/>
         </w:rPr>
       </w:pPr>
-      <w:bookmarkStart w:id="41" w:name="_Toc431038592"/>
+      <w:bookmarkStart w:id="47" w:name="_Toc431147607"/>
       <w:r>
         <w:rPr>
           <w:rFonts w:cs="Arial"/>
@@ -8657,7 +8868,7 @@
         </w:rPr>
         <w:t>Ort, Uhrzeit, Datum erfassen (LF0050)</w:t>
       </w:r>
-      <w:bookmarkEnd w:id="41"/>
+      <w:bookmarkEnd w:id="47"/>
     </w:p>
     <w:p>
       <w:pPr>
@@ -8697,7 +8908,7 @@
           <w:rFonts w:cs="Arial"/>
         </w:rPr>
       </w:pPr>
-      <w:bookmarkStart w:id="42" w:name="_Toc431038593"/>
+      <w:bookmarkStart w:id="48" w:name="_Toc431147608"/>
       <w:r>
         <w:rPr>
           <w:rFonts w:cs="Arial"/>
@@ -8710,7 +8921,7 @@
         </w:rPr>
         <w:t xml:space="preserve"> (LF0060)</w:t>
       </w:r>
-      <w:bookmarkEnd w:id="42"/>
+      <w:bookmarkEnd w:id="48"/>
     </w:p>
     <w:p>
       <w:pPr>
@@ -8737,7 +8948,7 @@
           <w:rFonts w:cs="Arial"/>
         </w:rPr>
       </w:pPr>
-      <w:bookmarkStart w:id="43" w:name="_Toc431038594"/>
+      <w:bookmarkStart w:id="49" w:name="_Toc431147609"/>
       <w:r>
         <w:rPr>
           <w:rFonts w:cs="Arial"/>
@@ -8750,7 +8961,7 @@
         </w:rPr>
         <w:t xml:space="preserve"> (LF0070)</w:t>
       </w:r>
-      <w:bookmarkEnd w:id="43"/>
+      <w:bookmarkEnd w:id="49"/>
     </w:p>
     <w:p>
       <w:pPr>
@@ -8777,7 +8988,7 @@
           <w:rFonts w:cs="Arial"/>
         </w:rPr>
       </w:pPr>
-      <w:bookmarkStart w:id="44" w:name="_Toc431038595"/>
+      <w:bookmarkStart w:id="50" w:name="_Toc431147610"/>
       <w:r>
         <w:rPr>
           <w:rFonts w:cs="Arial"/>
@@ -8790,7 +9001,7 @@
         </w:rPr>
         <w:t xml:space="preserve"> (LF0080)</w:t>
       </w:r>
-      <w:bookmarkEnd w:id="44"/>
+      <w:bookmarkEnd w:id="50"/>
     </w:p>
     <w:p>
       <w:pPr>
@@ -8865,7 +9076,7 @@
           <w:rFonts w:cs="Arial"/>
         </w:rPr>
       </w:pPr>
-      <w:bookmarkStart w:id="45" w:name="_Toc431038596"/>
+      <w:bookmarkStart w:id="51" w:name="_Toc431147611"/>
       <w:r>
         <w:rPr>
           <w:rFonts w:cs="Arial"/>
@@ -8873,7 +9084,7 @@
         <w:lastRenderedPageBreak/>
         <w:t>5.3 Erweiterte Möglichkeiten</w:t>
       </w:r>
-      <w:bookmarkEnd w:id="45"/>
+      <w:bookmarkEnd w:id="51"/>
     </w:p>
     <w:p>
       <w:pPr>
@@ -8887,7 +9098,7 @@
           <w:rFonts w:cs="Arial"/>
         </w:rPr>
       </w:pPr>
-      <w:bookmarkStart w:id="46" w:name="_Toc431038597"/>
+      <w:bookmarkStart w:id="52" w:name="_Toc431147612"/>
       <w:r>
         <w:rPr>
           <w:rFonts w:cs="Arial"/>
@@ -8900,7 +9111,7 @@
         </w:rPr>
         <w:t xml:space="preserve"> (LF090)</w:t>
       </w:r>
-      <w:bookmarkEnd w:id="46"/>
+      <w:bookmarkEnd w:id="52"/>
     </w:p>
     <w:p>
       <w:pPr>
@@ -8940,7 +9151,7 @@
           <w:rFonts w:cs="Arial"/>
         </w:rPr>
       </w:pPr>
-      <w:bookmarkStart w:id="47" w:name="_Toc431038598"/>
+      <w:bookmarkStart w:id="53" w:name="_Toc431147613"/>
       <w:r>
         <w:rPr>
           <w:rFonts w:cs="Arial"/>
@@ -8953,7 +9164,7 @@
         </w:rPr>
         <w:t xml:space="preserve"> (LF100)</w:t>
       </w:r>
-      <w:bookmarkEnd w:id="47"/>
+      <w:bookmarkEnd w:id="53"/>
     </w:p>
     <w:p>
       <w:pPr>
@@ -9377,14 +9588,14 @@
           <w:rFonts w:cs="Arial"/>
         </w:rPr>
       </w:pPr>
-      <w:bookmarkStart w:id="48" w:name="_Toc431038599"/>
+      <w:bookmarkStart w:id="54" w:name="_Toc431147614"/>
       <w:r>
         <w:rPr>
           <w:rFonts w:cs="Arial"/>
         </w:rPr>
         <w:t>Produktleistungen</w:t>
       </w:r>
-      <w:bookmarkEnd w:id="48"/>
+      <w:bookmarkEnd w:id="54"/>
     </w:p>
     <w:p>
       <w:pPr>
@@ -9555,14 +9766,14 @@
           <w:rFonts w:cs="Arial"/>
         </w:rPr>
       </w:pPr>
-      <w:bookmarkStart w:id="49" w:name="_Toc431038600"/>
+      <w:bookmarkStart w:id="55" w:name="_Toc431147615"/>
       <w:r>
         <w:rPr>
           <w:rFonts w:cs="Arial"/>
         </w:rPr>
         <w:t>Qualitätsanforderungen</w:t>
       </w:r>
-      <w:bookmarkEnd w:id="49"/>
+      <w:bookmarkEnd w:id="55"/>
     </w:p>
     <w:tbl>
       <w:tblPr>
@@ -10795,11 +11006,11 @@
       <w:pPr>
         <w:pStyle w:val="berschrift1"/>
       </w:pPr>
-      <w:bookmarkStart w:id="50" w:name="_Toc431038601"/>
+      <w:bookmarkStart w:id="56" w:name="_Toc431147616"/>
       <w:r>
         <w:t>Vertragsgegenstand</w:t>
       </w:r>
-      <w:bookmarkEnd w:id="50"/>
+      <w:bookmarkEnd w:id="56"/>
     </w:p>
     <w:p>
       <w:pPr>
@@ -10808,26 +11019,38 @@
           <w:rFonts w:cs="Arial"/>
         </w:rPr>
       </w:pPr>
-      <w:bookmarkStart w:id="51" w:name="_Toc431038602"/>
+      <w:bookmarkStart w:id="57" w:name="_Toc431147617"/>
       <w:r>
         <w:rPr>
           <w:rFonts w:cs="Arial"/>
         </w:rPr>
         <w:t>Lieferumfang</w:t>
       </w:r>
-      <w:bookmarkEnd w:id="51"/>
-    </w:p>
-    <w:p>
-      <w:pPr>
-        <w:rPr>
-          <w:rFonts w:ascii="Arial" w:hAnsi="Arial" w:cs="Arial"/>
-        </w:rPr>
-      </w:pPr>
-      <w:r>
-        <w:rPr>
-          <w:rFonts w:ascii="Arial" w:hAnsi="Arial" w:cs="Arial"/>
-        </w:rPr>
-        <w:t>Mit Ende der Entwicklung des Projekts übergibt die Projektgruppe die App mittels einem US-Stick dem Auftraggeber und sie wird dann in den Wettbewerb eingereicht. Bei der Übergabe erhält der Kunde alle Nutzung und Vertriebsrechte für das Produkt. Die Entwicklergruppe gewährleistet, dass bei der Abnahme alle Mangel beseitigt und alles reibungslos läuft. Weiteres muss die App allen Sicherheitsauflagen entsprechen, sowie dem österreichischen und europäischen Datenschutzgesetz unterliegen. Die administrativen Aufgaben werden automatisch an den Auftraggeber weitergegeben und ab diesem Zeitpunkt übernimmt der Auftragnehmer keine Wartung und Verantwortung für jegliche Fehler, welche nach der Übergabe entstehen. Es wird auch keine Garantiephase und Gewährleistungsphase geben, da kein tatsächlicher Verkauf stattfindet.</w:t>
+      <w:bookmarkEnd w:id="57"/>
+    </w:p>
+    <w:p>
+      <w:pPr>
+        <w:rPr>
+          <w:rFonts w:ascii="Arial" w:hAnsi="Arial" w:cs="Arial"/>
+        </w:rPr>
+      </w:pPr>
+      <w:r>
+        <w:rPr>
+          <w:rFonts w:ascii="Arial" w:hAnsi="Arial" w:cs="Arial"/>
+        </w:rPr>
+        <w:t xml:space="preserve">Mit Ende der Entwicklung des Projekts übergibt die Projektgruppe die App mittels </w:t>
+      </w:r>
+      <w:r>
+        <w:rPr>
+          <w:rFonts w:ascii="Arial" w:hAnsi="Arial" w:cs="Arial"/>
+        </w:rPr>
+        <w:t xml:space="preserve">online Abgabe </w:t>
+      </w:r>
+      <w:r>
+        <w:rPr>
+          <w:rFonts w:ascii="Arial" w:hAnsi="Arial" w:cs="Arial"/>
+        </w:rPr>
+        <w:t>dem Auftraggeber und sie wird dann in den Wettbewerb eingereicht. Bei der Übergabe erhält der Kunde alle Nutzung und Vertriebsrechte für das Produkt. Die Entwicklergruppe gewährleistet, dass bei der Abnahme alle Mangel beseitigt und alles reibungslos läuft. Weiteres muss die App allen Sicherheitsauflagen entsprechen, sowie dem österreichischen und europäischen Datenschutzgesetz unterliegen. Die administrativen Aufgaben werden automatisch an den Auftraggeber weitergegeben und ab diesem Zeitpunkt übernimmt der Auftragnehmer keine Wartung und Verantwortung für jegliche Fehler, welche nach der Übergabe entstehen. Es wird auch keine Garantiephase und Gewährleistungsphase geben, da kein tatsächlicher Verkauf stattfindet.</w:t>
       </w:r>
     </w:p>
     <w:p>
@@ -10837,14 +11060,14 @@
           <w:rFonts w:cs="Arial"/>
         </w:rPr>
       </w:pPr>
-      <w:bookmarkStart w:id="52" w:name="_Toc431038603"/>
+      <w:bookmarkStart w:id="58" w:name="_Toc431147618"/>
       <w:r>
         <w:rPr>
           <w:rFonts w:cs="Arial"/>
         </w:rPr>
         <w:t>Produktbezogene Leistungen</w:t>
       </w:r>
-      <w:bookmarkEnd w:id="52"/>
+      <w:bookmarkEnd w:id="58"/>
     </w:p>
     <w:p>
       <w:pPr>
@@ -11015,16 +11238,14 @@
         <w:rPr>
           <w:rFonts w:ascii="Arial" w:hAnsi="Arial" w:cs="Arial"/>
         </w:rPr>
-        <w:t xml:space="preserve">Da es eine Android App ist, welche auf dem Android-Market für die Allgemeinheit gratis zur Verfügung steht. Ist </w:t>
-      </w:r>
-      <w:proofErr w:type="gramStart"/>
-      <w:r>
-        <w:rPr>
-          <w:rFonts w:ascii="Arial" w:hAnsi="Arial" w:cs="Arial"/>
-        </w:rPr>
-        <w:t>ein</w:t>
-      </w:r>
-      <w:proofErr w:type="gramEnd"/>
+        <w:t>Da es eine Android App ist, welche auf dem Android-Market für die Allgemeinheit gratis zur Verfügung steht. Ist ein</w:t>
+      </w:r>
+      <w:r>
+        <w:rPr>
+          <w:rFonts w:ascii="Arial" w:hAnsi="Arial" w:cs="Arial"/>
+        </w:rPr>
+        <w:t>e</w:t>
+      </w:r>
       <w:r>
         <w:rPr>
           <w:rFonts w:ascii="Arial" w:hAnsi="Arial" w:cs="Arial"/>
@@ -11052,14 +11273,14 @@
           <w:rFonts w:cs="Arial"/>
         </w:rPr>
       </w:pPr>
-      <w:bookmarkStart w:id="53" w:name="_Toc431038604"/>
+      <w:bookmarkStart w:id="59" w:name="_Toc431147619"/>
       <w:r>
         <w:rPr>
           <w:rFonts w:cs="Arial"/>
         </w:rPr>
         <w:t>Produktdaten</w:t>
       </w:r>
-      <w:bookmarkEnd w:id="53"/>
+      <w:bookmarkEnd w:id="59"/>
     </w:p>
     <w:p>
       <w:pPr>
@@ -11076,7 +11297,13 @@
         <w:rPr>
           <w:rFonts w:ascii="Arial" w:hAnsi="Arial" w:cs="Arial"/>
         </w:rPr>
-        <w:t xml:space="preserve">Die Folgende Auflistung sind alle zu verarbeiteten Daten, welche die App benötigt um ein reibungsloses Laufen zu ermöglichen. </w:t>
+        <w:t xml:space="preserve">In der folgenden Auflistung </w:t>
+      </w:r>
+      <w:r>
+        <w:rPr>
+          <w:rFonts w:ascii="Arial" w:hAnsi="Arial" w:cs="Arial"/>
+        </w:rPr>
+        <w:t xml:space="preserve">sind alle zu verarbeiteten Daten, welche die App benötigt um ein reibungsloses Laufen zu ermöglichen. </w:t>
       </w:r>
     </w:p>
     <w:p>
@@ -11086,14 +11313,14 @@
           <w:rFonts w:cs="Arial"/>
         </w:rPr>
       </w:pPr>
-      <w:bookmarkStart w:id="54" w:name="_Toc431038605"/>
+      <w:bookmarkStart w:id="60" w:name="_Toc431147620"/>
       <w:r>
         <w:rPr>
           <w:rFonts w:cs="Arial"/>
         </w:rPr>
         <w:t>Informationen aktueller Erdbeben</w:t>
       </w:r>
-      <w:bookmarkEnd w:id="54"/>
+      <w:bookmarkEnd w:id="60"/>
     </w:p>
     <w:p>
       <w:pPr>
@@ -11117,7 +11344,7 @@
           <w:b w:val="0"/>
         </w:rPr>
       </w:pPr>
-      <w:bookmarkStart w:id="55" w:name="_Toc431038606"/>
+      <w:bookmarkStart w:id="61" w:name="_Toc431147621"/>
       <w:r>
         <w:rPr>
           <w:rFonts w:cs="Arial"/>
@@ -11137,7 +11364,7 @@
         </w:rPr>
         <w:t>Der User hat laut Produktfunktion (LF0010) die Möglichkeit direkt an der Startseite die aktuellsten nachzulesen und zu verfolgen. Diese Daten müssen von der ZAMG heruntergeladen werden und von der App verarbeitet und angezeigt werden.</w:t>
       </w:r>
-      <w:bookmarkEnd w:id="55"/>
+      <w:bookmarkEnd w:id="61"/>
       <w:r>
         <w:rPr>
           <w:rFonts w:cs="Arial"/>
@@ -11154,26 +11381,86 @@
           <w:rFonts w:cs="Arial"/>
         </w:rPr>
       </w:pPr>
-      <w:bookmarkStart w:id="56" w:name="_Toc431038607"/>
+      <w:bookmarkStart w:id="62" w:name="_Toc431147622"/>
       <w:r>
         <w:rPr>
           <w:rFonts w:cs="Arial"/>
         </w:rPr>
         <w:t>Detail Informationen spezieller Erdbeben(LD0020)</w:t>
       </w:r>
-      <w:bookmarkEnd w:id="56"/>
-    </w:p>
-    <w:p>
-      <w:pPr>
-        <w:rPr>
-          <w:rFonts w:ascii="Arial" w:hAnsi="Arial" w:cs="Arial"/>
-        </w:rPr>
-      </w:pPr>
-      <w:r>
-        <w:rPr>
-          <w:rFonts w:ascii="Arial" w:hAnsi="Arial" w:cs="Arial"/>
-        </w:rPr>
-        <w:t>Durch Auswählen eines bestimmten Erdbeben (Produktfunktion LF0020) kann der Benutzer sich Detail Informationen holen. Diese Daten müssen von der App die ZAMG an das Handy heruntergeladen werden und dort verarbeitet werden um sie anzeigen zu können.</w:t>
+      <w:bookmarkEnd w:id="62"/>
+    </w:p>
+    <w:p>
+      <w:pPr>
+        <w:rPr>
+          <w:rFonts w:ascii="Arial" w:hAnsi="Arial" w:cs="Arial"/>
+        </w:rPr>
+      </w:pPr>
+      <w:r>
+        <w:rPr>
+          <w:rFonts w:ascii="Arial" w:hAnsi="Arial" w:cs="Arial"/>
+        </w:rPr>
+        <w:t xml:space="preserve">Durch Auswählen eines bestimmten Erdbeben (Produktfunktion LF0020) kann der Benutzer sich </w:t>
+      </w:r>
+      <w:r>
+        <w:rPr>
+          <w:rFonts w:ascii="Arial" w:hAnsi="Arial" w:cs="Arial"/>
+        </w:rPr>
+        <w:t>d</w:t>
+      </w:r>
+      <w:r>
+        <w:rPr>
+          <w:rFonts w:ascii="Arial" w:hAnsi="Arial" w:cs="Arial"/>
+        </w:rPr>
+        <w:t>etail</w:t>
+      </w:r>
+      <w:r>
+        <w:rPr>
+          <w:rFonts w:ascii="Arial" w:hAnsi="Arial" w:cs="Arial"/>
+        </w:rPr>
+        <w:t>lierte  Informationen ansehen</w:t>
+      </w:r>
+      <w:r>
+        <w:rPr>
+          <w:rFonts w:ascii="Arial" w:hAnsi="Arial" w:cs="Arial"/>
+        </w:rPr>
+        <w:t>. Di</w:t>
+      </w:r>
+      <w:r>
+        <w:rPr>
+          <w:rFonts w:ascii="Arial" w:hAnsi="Arial" w:cs="Arial"/>
+        </w:rPr>
+        <w:t>ese Daten müssen von der App aus der Datenbank der</w:t>
+      </w:r>
+      <w:r>
+        <w:rPr>
+          <w:rFonts w:ascii="Arial" w:hAnsi="Arial" w:cs="Arial"/>
+        </w:rPr>
+        <w:t xml:space="preserve"> ZAMG an das </w:t>
+      </w:r>
+      <w:r>
+        <w:rPr>
+          <w:rFonts w:ascii="Arial" w:hAnsi="Arial" w:cs="Arial"/>
+        </w:rPr>
+        <w:t>Handy heruntergeladen werden um</w:t>
+      </w:r>
+      <w:r>
+        <w:rPr>
+          <w:rFonts w:ascii="Arial" w:hAnsi="Arial" w:cs="Arial"/>
+        </w:rPr>
+        <w:t xml:space="preserve"> dort verarbeitet </w:t>
+      </w:r>
+      <w:r>
+        <w:rPr>
+          <w:rFonts w:ascii="Arial" w:hAnsi="Arial" w:cs="Arial"/>
+        </w:rPr>
+        <w:t xml:space="preserve">und angezeigt werden </w:t>
+      </w:r>
+      <w:r>
+        <w:rPr>
+          <w:rFonts w:ascii="Arial" w:hAnsi="Arial" w:cs="Arial"/>
+        </w:rPr>
+        <w:t>zu können.</w:t>
       </w:r>
     </w:p>
     <w:p>
@@ -11183,14 +11470,14 @@
           <w:rFonts w:cs="Arial"/>
         </w:rPr>
       </w:pPr>
-      <w:bookmarkStart w:id="57" w:name="_Toc431038608"/>
+      <w:bookmarkStart w:id="63" w:name="_Toc431147623"/>
       <w:r>
         <w:rPr>
           <w:rFonts w:cs="Arial"/>
         </w:rPr>
         <w:t>Informationen des Kunden</w:t>
       </w:r>
-      <w:bookmarkEnd w:id="57"/>
+      <w:bookmarkEnd w:id="63"/>
     </w:p>
     <w:p>
       <w:pPr>
@@ -11216,7 +11503,6 @@
           <w:i/>
         </w:rPr>
       </w:pPr>
-      <w:bookmarkStart w:id="58" w:name="_Toc431038609"/>
       <w:r>
         <w:rPr>
           <w:rFonts w:cs="Arial"/>
@@ -11232,6 +11518,7 @@
           <w:rFonts w:cs="Arial"/>
         </w:rPr>
       </w:pPr>
+      <w:bookmarkStart w:id="64" w:name="_Toc431147624"/>
       <w:r>
         <w:rPr>
           <w:rFonts w:cs="Arial"/>
@@ -11239,7 +11526,7 @@
         <w:lastRenderedPageBreak/>
         <w:t>Melden eines neuen Erdbebens (LD0030)</w:t>
       </w:r>
-      <w:bookmarkEnd w:id="58"/>
+      <w:bookmarkEnd w:id="64"/>
     </w:p>
     <w:p>
       <w:pPr>
@@ -11361,14 +11648,14 @@
           <w:rFonts w:cs="Arial"/>
         </w:rPr>
       </w:pPr>
-      <w:bookmarkStart w:id="59" w:name="_Toc431038610"/>
+      <w:bookmarkStart w:id="65" w:name="_Toc431147625"/>
       <w:r>
         <w:rPr>
           <w:rFonts w:cs="Arial"/>
         </w:rPr>
         <w:t>Stärke eines Bebens(LD0040)</w:t>
       </w:r>
-      <w:bookmarkEnd w:id="59"/>
+      <w:bookmarkEnd w:id="65"/>
     </w:p>
     <w:p>
       <w:pPr>
@@ -11393,14 +11680,14 @@
           <w:rFonts w:cs="Arial"/>
         </w:rPr>
       </w:pPr>
-      <w:bookmarkStart w:id="60" w:name="_Toc431038611"/>
+      <w:bookmarkStart w:id="66" w:name="_Toc431147626"/>
       <w:r>
         <w:rPr>
           <w:rFonts w:cs="Arial"/>
         </w:rPr>
         <w:t>Ort und Zeit des Bebens(LD0050)</w:t>
       </w:r>
-      <w:bookmarkEnd w:id="60"/>
+      <w:bookmarkEnd w:id="66"/>
     </w:p>
     <w:p>
       <w:pPr>
@@ -11425,14 +11712,14 @@
           <w:rFonts w:cs="Arial"/>
         </w:rPr>
       </w:pPr>
-      <w:bookmarkStart w:id="61" w:name="_Toc431038612"/>
+      <w:bookmarkStart w:id="67" w:name="_Toc431147627"/>
       <w:r>
         <w:rPr>
           <w:rFonts w:cs="Arial"/>
         </w:rPr>
         <w:t>Vorschläge kürzlich stattgefundenen Erdbeben(LD0060)</w:t>
       </w:r>
-      <w:bookmarkEnd w:id="61"/>
+      <w:bookmarkEnd w:id="67"/>
     </w:p>
     <w:p>
       <w:pPr>
@@ -11457,14 +11744,14 @@
           <w:rFonts w:cs="Arial"/>
         </w:rPr>
       </w:pPr>
-      <w:bookmarkStart w:id="62" w:name="_Toc431038613"/>
+      <w:bookmarkStart w:id="68" w:name="_Toc431147628"/>
       <w:r>
         <w:rPr>
           <w:rFonts w:cs="Arial"/>
         </w:rPr>
         <w:t>Beifügen von Bildern und Videos(LD0070)</w:t>
       </w:r>
-      <w:bookmarkEnd w:id="62"/>
+      <w:bookmarkEnd w:id="68"/>
     </w:p>
     <w:p>
       <w:pPr>
@@ -11477,7 +11764,21 @@
         <w:rPr>
           <w:rFonts w:ascii="Arial" w:hAnsi="Arial" w:cs="Arial"/>
         </w:rPr>
-        <w:t>Die größte Datenmenge macht die Produktfunktion LF0100, da die App die Bilder und Videos von den Kunden hochladen muss. Die ZAMG ordnet die Bilder von allen Kunden je nach Erbeben zusammen und dokumentiert sie.</w:t>
+        <w:t xml:space="preserve">Den größten Datenverbrauch </w:t>
+      </w:r>
+      <w:proofErr w:type="spellStart"/>
+      <w:r>
+        <w:rPr>
+          <w:rFonts w:ascii="Arial" w:hAnsi="Arial" w:cs="Arial"/>
+        </w:rPr>
+        <w:t>fordet</w:t>
+      </w:r>
+      <w:proofErr w:type="spellEnd"/>
+      <w:r>
+        <w:rPr>
+          <w:rFonts w:ascii="Arial" w:hAnsi="Arial" w:cs="Arial"/>
+        </w:rPr>
+        <w:t xml:space="preserve"> die Produktfunktion LF0100, da die App die Bilder und Videos von den Kunden hochladen muss. Die ZAMG ordnet die Bilder von allen Kunden je nach Erbeben zusammen und dokumentiert sie.</w:t>
       </w:r>
     </w:p>
     <w:p>
@@ -11500,7 +11801,6 @@
           <w:sz w:val="28"/>
         </w:rPr>
       </w:pPr>
-      <w:bookmarkStart w:id="63" w:name="_Toc431038614"/>
       <w:r>
         <w:rPr>
           <w:rFonts w:cs="Arial"/>
@@ -11516,6 +11816,7 @@
           <w:rFonts w:cs="Arial"/>
         </w:rPr>
       </w:pPr>
+      <w:bookmarkStart w:id="69" w:name="_Toc431147629"/>
       <w:r>
         <w:rPr>
           <w:rFonts w:cs="Arial"/>
@@ -11523,7 +11824,7 @@
         <w:lastRenderedPageBreak/>
         <w:t>Zwingende Randbedingungen</w:t>
       </w:r>
-      <w:bookmarkEnd w:id="63"/>
+      <w:bookmarkEnd w:id="69"/>
     </w:p>
     <w:p>
       <w:pPr>
@@ -11533,14 +11834,14 @@
           <w:rFonts w:cs="Arial"/>
         </w:rPr>
       </w:pPr>
-      <w:bookmarkStart w:id="64" w:name="_Toc431038615"/>
+      <w:bookmarkStart w:id="70" w:name="_Toc431147630"/>
       <w:r>
         <w:rPr>
           <w:rFonts w:cs="Arial"/>
         </w:rPr>
         <w:t>Produktumgebung</w:t>
       </w:r>
-      <w:bookmarkEnd w:id="64"/>
+      <w:bookmarkEnd w:id="70"/>
     </w:p>
     <w:p>
       <w:pPr>
@@ -11564,14 +11865,14 @@
           <w:rFonts w:cs="Arial"/>
         </w:rPr>
       </w:pPr>
-      <w:bookmarkStart w:id="65" w:name="_Toc431038616"/>
+      <w:bookmarkStart w:id="71" w:name="_Toc431147631"/>
       <w:r>
         <w:rPr>
           <w:rFonts w:cs="Arial"/>
         </w:rPr>
         <w:t>Systemintegration</w:t>
       </w:r>
-      <w:bookmarkEnd w:id="65"/>
+      <w:bookmarkEnd w:id="71"/>
     </w:p>
     <w:p>
       <w:pPr>
@@ -11584,7 +11885,33 @@
         <w:rPr>
           <w:rFonts w:ascii="Arial" w:hAnsi="Arial" w:cs="Arial"/>
         </w:rPr>
-        <w:t xml:space="preserve">Die App läuft, wie bei 3.1 Produktumgebung erwähnt, auf dem Linux basiert den System namens Android. Sie muss eine durchgehende Internetverbindung mit der Zentral Anstalt für Meteorologie und Geologie (ZAMG) haben, damit die User in der Lage sind ihre Erlebnisse zu teilen. Weiteres muss die App mit der internen Datenbank der ZAMG kompatibel sein, damit ein erfolgreicher Austausch der Daten möglich ist. Das Produkt ist zwar gratis auf dem Android-Market vorhanden, allerdings handelt es sich nicht um eine </w:t>
+        <w:t>Die App läuft, wie bei 3.1 Produktumgebung</w:t>
+      </w:r>
+      <w:r>
+        <w:rPr>
+          <w:rFonts w:ascii="Arial" w:hAnsi="Arial" w:cs="Arial"/>
+        </w:rPr>
+        <w:t xml:space="preserve"> erwähnt, auf dem Linux </w:t>
+      </w:r>
+      <w:proofErr w:type="gramStart"/>
+      <w:r>
+        <w:rPr>
+          <w:rFonts w:ascii="Arial" w:hAnsi="Arial" w:cs="Arial"/>
+        </w:rPr>
+        <w:t>basierten</w:t>
+      </w:r>
+      <w:proofErr w:type="gramEnd"/>
+      <w:r>
+        <w:rPr>
+          <w:rFonts w:ascii="Arial" w:hAnsi="Arial" w:cs="Arial"/>
+        </w:rPr>
+        <w:t xml:space="preserve"> </w:t>
+      </w:r>
+      <w:r>
+        <w:rPr>
+          <w:rFonts w:ascii="Arial" w:hAnsi="Arial" w:cs="Arial"/>
+        </w:rPr>
+        <w:t xml:space="preserve">System namens Android. Sie muss eine durchgehende Internetverbindung mit der Zentral Anstalt für Meteorologie und Geologie (ZAMG) haben, damit die User in der Lage sind ihre Erlebnisse zu teilen. Weiteres muss die App mit der internen Datenbank der ZAMG kompatibel sein, damit ein erfolgreicher Austausch der Daten möglich ist. Das Produkt ist zwar gratis auf dem Android-Market vorhanden, allerdings handelt es sich nicht um eine </w:t>
       </w:r>
       <w:proofErr w:type="spellStart"/>
       <w:r>
@@ -11598,7 +11925,19 @@
         <w:rPr>
           <w:rFonts w:ascii="Arial" w:hAnsi="Arial" w:cs="Arial"/>
         </w:rPr>
-        <w:t xml:space="preserve"> Software. Das Einsehen und Ändern des Quellcodes beleibt allein dem Auftraggeber vorbehalten.</w:t>
+        <w:t xml:space="preserve"> Software. Das Einsehen und Ändern</w:t>
+      </w:r>
+      <w:r>
+        <w:rPr>
+          <w:rFonts w:ascii="Arial" w:hAnsi="Arial" w:cs="Arial"/>
+        </w:rPr>
+        <w:t xml:space="preserve"> des Quellcodes b</w:t>
+      </w:r>
+      <w:r>
+        <w:rPr>
+          <w:rFonts w:ascii="Arial" w:hAnsi="Arial" w:cs="Arial"/>
+        </w:rPr>
+        <w:t>leibt allein dem Auftraggeber vorbehalten.</w:t>
       </w:r>
     </w:p>
     <w:p>
@@ -11608,11 +11947,13 @@
           <w:lang w:val="de-AT" w:eastAsia="en-US"/>
         </w:rPr>
       </w:pPr>
-      <w:bookmarkStart w:id="66" w:name="_Toc403552662"/>
+      <w:bookmarkStart w:id="72" w:name="_Toc403552662"/>
+      <w:bookmarkStart w:id="73" w:name="_Toc431147632"/>
       <w:r>
         <w:t>Freigabe</w:t>
       </w:r>
-      <w:bookmarkEnd w:id="66"/>
+      <w:bookmarkEnd w:id="72"/>
+      <w:bookmarkEnd w:id="73"/>
     </w:p>
     <w:p>
       <w:r>
@@ -11845,8 +12186,6 @@
             <w:pPr>
               <w:spacing w:after="0" w:line="240" w:lineRule="auto"/>
             </w:pPr>
-            <w:bookmarkStart w:id="67" w:name="_GoBack"/>
-            <w:bookmarkEnd w:id="67"/>
           </w:p>
         </w:tc>
         <w:tc>
@@ -12006,6 +12345,7 @@
         <w:docPartUnique/>
       </w:docPartObj>
     </w:sdtPr>
+    <w:sdtEndPr/>
     <w:sdtContent>
       <w:p>
         <w:pPr>
@@ -12107,7 +12447,7 @@
           <w:rPr>
             <w:noProof/>
           </w:rPr>
-          <w:t>5</w:t>
+          <w:t>2</w:t>
         </w:r>
         <w:r>
           <w:fldChar w:fldCharType="end"/>
@@ -13760,542 +14100,6 @@
 </w:styles>
 </file>
 
-<file path=word/glossary/document.xml><?xml version="1.0" encoding="utf-8"?>
-<w:glossaryDocument xmlns:wpc="http://schemas.microsoft.com/office/word/2010/wordprocessingCanvas" xmlns:mc="http://schemas.openxmlformats.org/markup-compatibility/2006" xmlns:o="urn:schemas-microsoft-com:office:office" xmlns:r="http://schemas.openxmlformats.org/officeDocument/2006/relationships" xmlns:m="http://schemas.openxmlformats.org/officeDocument/2006/math" xmlns:v="urn:schemas-microsoft-com:vml" xmlns:wp14="http://schemas.microsoft.com/office/word/2010/wordprocessingDrawing" xmlns:wp="http://schemas.openxmlformats.org/drawingml/2006/wordprocessingDrawing" xmlns:w10="urn:schemas-microsoft-com:office:word" xmlns:w="http://schemas.openxmlformats.org/wordprocessingml/2006/main" xmlns:w14="http://schemas.microsoft.com/office/word/2010/wordml" xmlns:w15="http://schemas.microsoft.com/office/word/2012/wordml" xmlns:wpg="http://schemas.microsoft.com/office/word/2010/wordprocessingGroup" xmlns:wpi="http://schemas.microsoft.com/office/word/2010/wordprocessingInk" xmlns:wne="http://schemas.microsoft.com/office/word/2006/wordml" xmlns:wps="http://schemas.microsoft.com/office/word/2010/wordprocessingShape" mc:Ignorable="w14 w15 wp14"/>
-</file>
-
-<file path=word/glossary/fontTable.xml><?xml version="1.0" encoding="utf-8"?>
-<w:fonts xmlns:mc="http://schemas.openxmlformats.org/markup-compatibility/2006" xmlns:r="http://schemas.openxmlformats.org/officeDocument/2006/relationships" xmlns:w="http://schemas.openxmlformats.org/wordprocessingml/2006/main" xmlns:w14="http://schemas.microsoft.com/office/word/2010/wordml" xmlns:w15="http://schemas.microsoft.com/office/word/2012/wordml" mc:Ignorable="w14 w15">
-  <w:font w:name="Wingdings">
-    <w:panose1 w:val="05000000000000000000"/>
-    <w:charset w:val="02"/>
-    <w:family w:val="auto"/>
-    <w:pitch w:val="variable"/>
-    <w:sig w:usb0="00000000" w:usb1="10000000" w:usb2="00000000" w:usb3="00000000" w:csb0="80000000" w:csb1="00000000"/>
-  </w:font>
-  <w:font w:name="Times New Roman">
-    <w:panose1 w:val="02020603050405020304"/>
-    <w:charset w:val="00"/>
-    <w:family w:val="roman"/>
-    <w:pitch w:val="variable"/>
-    <w:sig w:usb0="E0002EFF" w:usb1="C0007843" w:usb2="00000009" w:usb3="00000000" w:csb0="000001FF" w:csb1="00000000"/>
-  </w:font>
-  <w:font w:name="Courier New">
-    <w:panose1 w:val="02070309020205020404"/>
-    <w:charset w:val="00"/>
-    <w:family w:val="modern"/>
-    <w:pitch w:val="fixed"/>
-    <w:sig w:usb0="E0002AFF" w:usb1="C0007843" w:usb2="00000009" w:usb3="00000000" w:csb0="000001FF" w:csb1="00000000"/>
-  </w:font>
-  <w:font w:name="Symbol">
-    <w:panose1 w:val="05050102010706020507"/>
-    <w:charset w:val="02"/>
-    <w:family w:val="roman"/>
-    <w:pitch w:val="variable"/>
-    <w:sig w:usb0="00000000" w:usb1="10000000" w:usb2="00000000" w:usb3="00000000" w:csb0="80000000" w:csb1="00000000"/>
-  </w:font>
-  <w:font w:name="Calibri">
-    <w:panose1 w:val="020F0502020204030204"/>
-    <w:charset w:val="00"/>
-    <w:family w:val="swiss"/>
-    <w:pitch w:val="variable"/>
-    <w:sig w:usb0="E00002FF" w:usb1="4000ACFF" w:usb2="00000001" w:usb3="00000000" w:csb0="0000019F" w:csb1="00000000"/>
-  </w:font>
-  <w:font w:name="Arial">
-    <w:panose1 w:val="020B0604020202020204"/>
-    <w:charset w:val="00"/>
-    <w:family w:val="swiss"/>
-    <w:pitch w:val="variable"/>
-    <w:sig w:usb0="E0002AFF" w:usb1="C0007843" w:usb2="00000009" w:usb3="00000000" w:csb0="000001FF" w:csb1="00000000"/>
-  </w:font>
-  <w:font w:name="Calibri Light">
-    <w:panose1 w:val="020F0302020204030204"/>
-    <w:charset w:val="00"/>
-    <w:family w:val="swiss"/>
-    <w:pitch w:val="variable"/>
-    <w:sig w:usb0="A00002EF" w:usb1="4000207B" w:usb2="00000000" w:usb3="00000000" w:csb0="0000019F" w:csb1="00000000"/>
-  </w:font>
-</w:fonts>
-</file>
-
-<file path=word/glossary/settings.xml><?xml version="1.0" encoding="utf-8"?>
-<w:settings xmlns:mc="http://schemas.openxmlformats.org/markup-compatibility/2006" xmlns:o="urn:schemas-microsoft-com:office:office" xmlns:r="http://schemas.openxmlformats.org/officeDocument/2006/relationships" xmlns:m="http://schemas.openxmlformats.org/officeDocument/2006/math" xmlns:v="urn:schemas-microsoft-com:vml" xmlns:w10="urn:schemas-microsoft-com:office:word" xmlns:w="http://schemas.openxmlformats.org/wordprocessingml/2006/main" xmlns:w14="http://schemas.microsoft.com/office/word/2010/wordml" xmlns:w15="http://schemas.microsoft.com/office/word/2012/wordml" xmlns:sl="http://schemas.openxmlformats.org/schemaLibrary/2006/main" mc:Ignorable="w14 w15">
-  <w:view w:val="normal"/>
-  <w:defaultTabStop w:val="708"/>
-  <w:hyphenationZone w:val="425"/>
-  <w:characterSpacingControl w:val="doNotCompress"/>
-  <w:compat>
-    <w:useFELayout/>
-    <w:compatSetting w:name="compatibilityMode" w:uri="http://schemas.microsoft.com/office/word" w:val="15"/>
-    <w:compatSetting w:name="overrideTableStyleFontSizeAndJustification" w:uri="http://schemas.microsoft.com/office/word" w:val="1"/>
-    <w:compatSetting w:name="enableOpenTypeFeatures" w:uri="http://schemas.microsoft.com/office/word" w:val="1"/>
-    <w:compatSetting w:name="doNotFlipMirrorIndents" w:uri="http://schemas.microsoft.com/office/word" w:val="1"/>
-    <w:compatSetting w:name="differentiateMultirowTableHeaders" w:uri="http://schemas.microsoft.com/office/word" w:val="1"/>
-  </w:compat>
-  <w:rsids>
-    <w:rsidRoot w:val="00BA3F27"/>
-    <w:rsid w:val="00BA3F27"/>
-  </w:rsids>
-  <m:mathPr>
-    <m:mathFont m:val="Cambria Math"/>
-    <m:brkBin m:val="before"/>
-    <m:brkBinSub m:val="--"/>
-    <m:smallFrac m:val="0"/>
-    <m:dispDef/>
-    <m:lMargin m:val="0"/>
-    <m:rMargin m:val="0"/>
-    <m:defJc m:val="centerGroup"/>
-    <m:wrapIndent m:val="1440"/>
-    <m:intLim m:val="subSup"/>
-    <m:naryLim m:val="undOvr"/>
-  </m:mathPr>
-  <w:themeFontLang w:val="de-AT"/>
-  <w:clrSchemeMapping w:bg1="light1" w:t1="dark1" w:bg2="light2" w:t2="dark2" w:accent1="accent1" w:accent2="accent2" w:accent3="accent3" w:accent4="accent4" w:accent5="accent5" w:accent6="accent6" w:hyperlink="hyperlink" w:followedHyperlink="followedHyperlink"/>
-  <w:decimalSymbol w:val=","/>
-  <w:listSeparator w:val=";"/>
-  <w15:chartTrackingRefBased/>
-</w:settings>
-</file>
-
-<file path=word/glossary/styles.xml><?xml version="1.0" encoding="utf-8"?>
-<w:styles xmlns:mc="http://schemas.openxmlformats.org/markup-compatibility/2006" xmlns:r="http://schemas.openxmlformats.org/officeDocument/2006/relationships" xmlns:w="http://schemas.openxmlformats.org/wordprocessingml/2006/main" xmlns:w14="http://schemas.microsoft.com/office/word/2010/wordml" xmlns:w15="http://schemas.microsoft.com/office/word/2012/wordml" mc:Ignorable="w14 w15">
-  <w:docDefaults>
-    <w:rPrDefault>
-      <w:rPr>
-        <w:rFonts w:asciiTheme="minorHAnsi" w:eastAsiaTheme="minorEastAsia" w:hAnsiTheme="minorHAnsi" w:cstheme="minorBidi"/>
-        <w:sz w:val="22"/>
-        <w:szCs w:val="22"/>
-        <w:lang w:val="de-AT" w:eastAsia="de-AT" w:bidi="ar-SA"/>
-      </w:rPr>
-    </w:rPrDefault>
-    <w:pPrDefault>
-      <w:pPr>
-        <w:spacing w:after="160" w:line="259" w:lineRule="auto"/>
-      </w:pPr>
-    </w:pPrDefault>
-  </w:docDefaults>
-  <w:latentStyles w:defLockedState="0" w:defUIPriority="99" w:defSemiHidden="0" w:defUnhideWhenUsed="0" w:defQFormat="0" w:count="371">
-    <w:lsdException w:name="Normal" w:uiPriority="0" w:qFormat="1"/>
-    <w:lsdException w:name="heading 1" w:uiPriority="9" w:qFormat="1"/>
-    <w:lsdException w:name="heading 2" w:semiHidden="1" w:uiPriority="9" w:unhideWhenUsed="1" w:qFormat="1"/>
-    <w:lsdException w:name="heading 3" w:semiHidden="1" w:uiPriority="9" w:unhideWhenUsed="1" w:qFormat="1"/>
-    <w:lsdException w:name="heading 4" w:semiHidden="1" w:uiPriority="9" w:unhideWhenUsed="1" w:qFormat="1"/>
-    <w:lsdException w:name="heading 5" w:semiHidden="1" w:uiPriority="9" w:unhideWhenUsed="1" w:qFormat="1"/>
-    <w:lsdException w:name="heading 6" w:semiHidden="1" w:uiPriority="9" w:unhideWhenUsed="1" w:qFormat="1"/>
-    <w:lsdException w:name="heading 7" w:semiHidden="1" w:uiPriority="9" w:unhideWhenUsed="1" w:qFormat="1"/>
-    <w:lsdException w:name="heading 8" w:semiHidden="1" w:uiPriority="9" w:unhideWhenUsed="1" w:qFormat="1"/>
-    <w:lsdException w:name="heading 9" w:semiHidden="1" w:uiPriority="9" w:unhideWhenUsed="1" w:qFormat="1"/>
-    <w:lsdException w:name="index 1" w:semiHidden="1" w:unhideWhenUsed="1"/>
-    <w:lsdException w:name="index 2" w:semiHidden="1" w:unhideWhenUsed="1"/>
-    <w:lsdException w:name="index 3" w:semiHidden="1" w:unhideWhenUsed="1"/>
-    <w:lsdException w:name="index 4" w:semiHidden="1" w:unhideWhenUsed="1"/>
-    <w:lsdException w:name="index 5" w:semiHidden="1" w:unhideWhenUsed="1"/>
-    <w:lsdException w:name="index 6" w:semiHidden="1" w:unhideWhenUsed="1"/>
-    <w:lsdException w:name="index 7" w:semiHidden="1" w:unhideWhenUsed="1"/>
-    <w:lsdException w:name="index 8" w:semiHidden="1" w:unhideWhenUsed="1"/>
-    <w:lsdException w:name="index 9" w:semiHidden="1" w:unhideWhenUsed="1"/>
-    <w:lsdException w:name="toc 1" w:semiHidden="1" w:uiPriority="39" w:unhideWhenUsed="1"/>
-    <w:lsdException w:name="toc 2" w:semiHidden="1" w:uiPriority="39" w:unhideWhenUsed="1"/>
-    <w:lsdException w:name="toc 3" w:semiHidden="1" w:uiPriority="39" w:unhideWhenUsed="1"/>
-    <w:lsdException w:name="toc 4" w:semiHidden="1" w:uiPriority="39" w:unhideWhenUsed="1"/>
-    <w:lsdException w:name="toc 5" w:semiHidden="1" w:uiPriority="39" w:unhideWhenUsed="1"/>
-    <w:lsdException w:name="toc 6" w:semiHidden="1" w:uiPriority="39" w:unhideWhenUsed="1"/>
-    <w:lsdException w:name="toc 7" w:semiHidden="1" w:uiPriority="39" w:unhideWhenUsed="1"/>
-    <w:lsdException w:name="toc 8" w:semiHidden="1" w:uiPriority="39" w:unhideWhenUsed="1"/>
-    <w:lsdException w:name="toc 9" w:semiHidden="1" w:uiPriority="39" w:unhideWhenUsed="1"/>
-    <w:lsdException w:name="Normal Indent" w:semiHidden="1" w:unhideWhenUsed="1"/>
-    <w:lsdException w:name="footnote text" w:semiHidden="1" w:unhideWhenUsed="1"/>
-    <w:lsdException w:name="annotation text" w:semiHidden="1" w:unhideWhenUsed="1"/>
-    <w:lsdException w:name="header" w:semiHidden="1" w:unhideWhenUsed="1"/>
-    <w:lsdException w:name="footer" w:semiHidden="1" w:unhideWhenUsed="1"/>
-    <w:lsdException w:name="index heading" w:semiHidden="1" w:unhideWhenUsed="1"/>
-    <w:lsdException w:name="caption" w:semiHidden="1" w:uiPriority="35" w:unhideWhenUsed="1" w:qFormat="1"/>
-    <w:lsdException w:name="table of figures" w:semiHidden="1" w:unhideWhenUsed="1"/>
-    <w:lsdException w:name="envelope address" w:semiHidden="1" w:unhideWhenUsed="1"/>
-    <w:lsdException w:name="envelope return" w:semiHidden="1" w:unhideWhenUsed="1"/>
-    <w:lsdException w:name="footnote reference" w:semiHidden="1" w:unhideWhenUsed="1"/>
-    <w:lsdException w:name="annotation reference" w:semiHidden="1" w:unhideWhenUsed="1"/>
-    <w:lsdException w:name="line number" w:semiHidden="1" w:unhideWhenUsed="1"/>
-    <w:lsdException w:name="page number" w:semiHidden="1" w:unhideWhenUsed="1"/>
-    <w:lsdException w:name="endnote reference" w:semiHidden="1" w:unhideWhenUsed="1"/>
-    <w:lsdException w:name="endnote text" w:semiHidden="1" w:unhideWhenUsed="1"/>
-    <w:lsdException w:name="table of authorities" w:semiHidden="1" w:unhideWhenUsed="1"/>
-    <w:lsdException w:name="macro" w:semiHidden="1" w:unhideWhenUsed="1"/>
-    <w:lsdException w:name="toa heading" w:semiHidden="1" w:unhideWhenUsed="1"/>
-    <w:lsdException w:name="List" w:semiHidden="1" w:unhideWhenUsed="1"/>
-    <w:lsdException w:name="List Bullet" w:semiHidden="1" w:unhideWhenUsed="1"/>
-    <w:lsdException w:name="List Number" w:semiHidden="1" w:unhideWhenUsed="1"/>
-    <w:lsdException w:name="List 2" w:semiHidden="1" w:unhideWhenUsed="1"/>
-    <w:lsdException w:name="List 3" w:semiHidden="1" w:unhideWhenUsed="1"/>
-    <w:lsdException w:name="List 4" w:semiHidden="1" w:unhideWhenUsed="1"/>
-    <w:lsdException w:name="List 5" w:semiHidden="1" w:unhideWhenUsed="1"/>
-    <w:lsdException w:name="List Bullet 2" w:semiHidden="1" w:unhideWhenUsed="1"/>
-    <w:lsdException w:name="List Bullet 3" w:semiHidden="1" w:unhideWhenUsed="1"/>
-    <w:lsdException w:name="List Bullet 4" w:semiHidden="1" w:unhideWhenUsed="1"/>
-    <w:lsdException w:name="List Bullet 5" w:semiHidden="1" w:unhideWhenUsed="1"/>
-    <w:lsdException w:name="List Number 2" w:semiHidden="1" w:unhideWhenUsed="1"/>
-    <w:lsdException w:name="List Number 3" w:semiHidden="1" w:unhideWhenUsed="1"/>
-    <w:lsdException w:name="List Number 4" w:semiHidden="1" w:unhideWhenUsed="1"/>
-    <w:lsdException w:name="List Number 5" w:semiHidden="1" w:unhideWhenUsed="1"/>
-    <w:lsdException w:name="Title" w:uiPriority="10" w:qFormat="1"/>
-    <w:lsdException w:name="Closing" w:semiHidden="1" w:unhideWhenUsed="1"/>
-    <w:lsdException w:name="Signature" w:semiHidden="1" w:unhideWhenUsed="1"/>
-    <w:lsdException w:name="Default Paragraph Font" w:semiHidden="1" w:uiPriority="1" w:unhideWhenUsed="1"/>
-    <w:lsdException w:name="Body Text" w:semiHidden="1" w:unhideWhenUsed="1"/>
-    <w:lsdException w:name="Body Text Indent" w:semiHidden="1" w:unhideWhenUsed="1"/>
-    <w:lsdException w:name="List Continue" w:semiHidden="1" w:unhideWhenUsed="1"/>
-    <w:lsdException w:name="List Continue 2" w:semiHidden="1" w:unhideWhenUsed="1"/>
-    <w:lsdException w:name="List Continue 3" w:semiHidden="1" w:unhideWhenUsed="1"/>
-    <w:lsdException w:name="List Continue 4" w:semiHidden="1" w:unhideWhenUsed="1"/>
-    <w:lsdException w:name="List Continue 5" w:semiHidden="1" w:unhideWhenUsed="1"/>
-    <w:lsdException w:name="Message Header" w:semiHidden="1" w:unhideWhenUsed="1"/>
-    <w:lsdException w:name="Subtitle" w:uiPriority="11" w:qFormat="1"/>
-    <w:lsdException w:name="Salutation" w:semiHidden="1" w:unhideWhenUsed="1"/>
-    <w:lsdException w:name="Date" w:semiHidden="1" w:unhideWhenUsed="1"/>
-    <w:lsdException w:name="Body Text First Indent" w:semiHidden="1" w:unhideWhenUsed="1"/>
-    <w:lsdException w:name="Body Text First Indent 2" w:semiHidden="1" w:unhideWhenUsed="1"/>
-    <w:lsdException w:name="Note Heading" w:semiHidden="1" w:unhideWhenUsed="1"/>
-    <w:lsdException w:name="Body Text 2" w:semiHidden="1" w:unhideWhenUsed="1"/>
-    <w:lsdException w:name="Body Text 3" w:semiHidden="1" w:unhideWhenUsed="1"/>
-    <w:lsdException w:name="Body Text Indent 2" w:semiHidden="1" w:unhideWhenUsed="1"/>
-    <w:lsdException w:name="Body Text Indent 3" w:semiHidden="1" w:unhideWhenUsed="1"/>
-    <w:lsdException w:name="Block Text" w:semiHidden="1" w:unhideWhenUsed="1"/>
-    <w:lsdException w:name="Hyperlink" w:semiHidden="1" w:unhideWhenUsed="1"/>
-    <w:lsdException w:name="FollowedHyperlink" w:semiHidden="1" w:unhideWhenUsed="1"/>
-    <w:lsdException w:name="Strong" w:uiPriority="22" w:qFormat="1"/>
-    <w:lsdException w:name="Emphasis" w:uiPriority="20" w:qFormat="1"/>
-    <w:lsdException w:name="Document Map" w:semiHidden="1" w:unhideWhenUsed="1"/>
-    <w:lsdException w:name="Plain Text" w:semiHidden="1" w:unhideWhenUsed="1"/>
-    <w:lsdException w:name="E-mail Signature" w:semiHidden="1" w:unhideWhenUsed="1"/>
-    <w:lsdException w:name="HTML Top of Form" w:semiHidden="1" w:unhideWhenUsed="1"/>
-    <w:lsdException w:name="HTML Bottom of Form" w:semiHidden="1" w:unhideWhenUsed="1"/>
-    <w:lsdException w:name="Normal (Web)" w:semiHidden="1" w:unhideWhenUsed="1"/>
-    <w:lsdException w:name="HTML Acronym" w:semiHidden="1" w:unhideWhenUsed="1"/>
-    <w:lsdException w:name="HTML Address" w:semiHidden="1" w:unhideWhenUsed="1"/>
-    <w:lsdException w:name="HTML Cite" w:semiHidden="1" w:unhideWhenUsed="1"/>
-    <w:lsdException w:name="HTML Code" w:semiHidden="1" w:unhideWhenUsed="1"/>
-    <w:lsdException w:name="HTML Definition" w:semiHidden="1" w:unhideWhenUsed="1"/>
-    <w:lsdException w:name="HTML Keyboard" w:semiHidden="1" w:unhideWhenUsed="1"/>
-    <w:lsdException w:name="HTML Preformatted" w:semiHidden="1" w:unhideWhenUsed="1"/>
-    <w:lsdException w:name="HTML Sample" w:semiHidden="1" w:unhideWhenUsed="1"/>
-    <w:lsdException w:name="HTML Typewriter" w:semiHidden="1" w:unhideWhenUsed="1"/>
-    <w:lsdException w:name="HTML Variable" w:semiHidden="1" w:unhideWhenUsed="1"/>
-    <w:lsdException w:name="Normal Table" w:semiHidden="1" w:unhideWhenUsed="1"/>
-    <w:lsdException w:name="annotation subject" w:semiHidden="1" w:unhideWhenUsed="1"/>
-    <w:lsdException w:name="No List" w:semiHidden="1" w:unhideWhenUsed="1"/>
-    <w:lsdException w:name="Outline List 1" w:semiHidden="1" w:unhideWhenUsed="1"/>
-    <w:lsdException w:name="Outline List 2" w:semiHidden="1" w:unhideWhenUsed="1"/>
-    <w:lsdException w:name="Outline List 3" w:semiHidden="1" w:unhideWhenUsed="1"/>
-    <w:lsdException w:name="Table Simple 1" w:semiHidden="1" w:unhideWhenUsed="1"/>
-    <w:lsdException w:name="Table Simple 2" w:semiHidden="1" w:unhideWhenUsed="1"/>
-    <w:lsdException w:name="Table Simple 3" w:semiHidden="1" w:unhideWhenUsed="1"/>
-    <w:lsdException w:name="Table Classic 1" w:semiHidden="1" w:unhideWhenUsed="1"/>
-    <w:lsdException w:name="Table Classic 2" w:semiHidden="1" w:unhideWhenUsed="1"/>
-    <w:lsdException w:name="Table Classic 3" w:semiHidden="1" w:unhideWhenUsed="1"/>
-    <w:lsdException w:name="Table Classic 4" w:semiHidden="1" w:unhideWhenUsed="1"/>
-    <w:lsdException w:name="Table Colorful 1" w:semiHidden="1" w:unhideWhenUsed="1"/>
-    <w:lsdException w:name="Table Colorful 2" w:semiHidden="1" w:unhideWhenUsed="1"/>
-    <w:lsdException w:name="Table Colorful 3" w:semiHidden="1" w:unhideWhenUsed="1"/>
-    <w:lsdException w:name="Table Columns 1" w:semiHidden="1" w:unhideWhenUsed="1"/>
-    <w:lsdException w:name="Table Columns 2" w:semiHidden="1" w:unhideWhenUsed="1"/>
-    <w:lsdException w:name="Table Columns 3" w:semiHidden="1" w:unhideWhenUsed="1"/>
-    <w:lsdException w:name="Table Columns 4" w:semiHidden="1" w:unhideWhenUsed="1"/>
-    <w:lsdException w:name="Table Columns 5" w:semiHidden="1" w:unhideWhenUsed="1"/>
-    <w:lsdException w:name="Table Grid 1" w:semiHidden="1" w:unhideWhenUsed="1"/>
-    <w:lsdException w:name="Table Grid 2" w:semiHidden="1" w:unhideWhenUsed="1"/>
-    <w:lsdException w:name="Table Grid 3" w:semiHidden="1" w:unhideWhenUsed="1"/>
-    <w:lsdException w:name="Table Grid 4" w:semiHidden="1" w:unhideWhenUsed="1"/>
-    <w:lsdException w:name="Table Grid 5" w:semiHidden="1" w:unhideWhenUsed="1"/>
-    <w:lsdException w:name="Table Grid 6" w:semiHidden="1" w:unhideWhenUsed="1"/>
-    <w:lsdException w:name="Table Grid 7" w:semiHidden="1" w:unhideWhenUsed="1"/>
-    <w:lsdException w:name="Table Grid 8" w:semiHidden="1" w:unhideWhenUsed="1"/>
-    <w:lsdException w:name="Table List 1" w:semiHidden="1" w:unhideWhenUsed="1"/>
-    <w:lsdException w:name="Table List 2" w:semiHidden="1" w:unhideWhenUsed="1"/>
-    <w:lsdException w:name="Table List 3" w:semiHidden="1" w:unhideWhenUsed="1"/>
-    <w:lsdException w:name="Table List 4" w:semiHidden="1" w:unhideWhenUsed="1"/>
-    <w:lsdException w:name="Table List 5" w:semiHidden="1" w:unhideWhenUsed="1"/>
-    <w:lsdException w:name="Table List 6" w:semiHidden="1" w:unhideWhenUsed="1"/>
-    <w:lsdException w:name="Table List 7" w:semiHidden="1" w:unhideWhenUsed="1"/>
-    <w:lsdException w:name="Table List 8" w:semiHidden="1" w:unhideWhenUsed="1"/>
-    <w:lsdException w:name="Table 3D effects 1" w:semiHidden="1" w:unhideWhenUsed="1"/>
-    <w:lsdException w:name="Table 3D effects 2" w:semiHidden="1" w:unhideWhenUsed="1"/>
-    <w:lsdException w:name="Table 3D effects 3" w:semiHidden="1" w:unhideWhenUsed="1"/>
-    <w:lsdException w:name="Table Contemporary" w:semiHidden="1" w:unhideWhenUsed="1"/>
-    <w:lsdException w:name="Table Elegant" w:semiHidden="1" w:unhideWhenUsed="1"/>
-    <w:lsdException w:name="Table Professional" w:semiHidden="1" w:unhideWhenUsed="1"/>
-    <w:lsdException w:name="Table Subtle 1" w:semiHidden="1" w:unhideWhenUsed="1"/>
-    <w:lsdException w:name="Table Subtle 2" w:semiHidden="1" w:unhideWhenUsed="1"/>
-    <w:lsdException w:name="Table Web 1" w:semiHidden="1" w:unhideWhenUsed="1"/>
-    <w:lsdException w:name="Table Web 2" w:semiHidden="1" w:unhideWhenUsed="1"/>
-    <w:lsdException w:name="Table Web 3" w:semiHidden="1" w:unhideWhenUsed="1"/>
-    <w:lsdException w:name="Balloon Text" w:semiHidden="1" w:unhideWhenUsed="1"/>
-    <w:lsdException w:name="Table Grid" w:uiPriority="39"/>
-    <w:lsdException w:name="Table Theme" w:semiHidden="1" w:unhideWhenUsed="1"/>
-    <w:lsdException w:name="Placeholder Text" w:semiHidden="1"/>
-    <w:lsdException w:name="No Spacing" w:uiPriority="1" w:qFormat="1"/>
-    <w:lsdException w:name="Light Shading" w:uiPriority="60"/>
-    <w:lsdException w:name="Light List" w:uiPriority="61"/>
-    <w:lsdException w:name="Light Grid" w:uiPriority="62"/>
-    <w:lsdException w:name="Medium Shading 1" w:uiPriority="63"/>
-    <w:lsdException w:name="Medium Shading 2" w:uiPriority="64"/>
-    <w:lsdException w:name="Medium List 1" w:uiPriority="65"/>
-    <w:lsdException w:name="Medium List 2" w:uiPriority="66"/>
-    <w:lsdException w:name="Medium Grid 1" w:uiPriority="67"/>
-    <w:lsdException w:name="Medium Grid 2" w:uiPriority="68"/>
-    <w:lsdException w:name="Medium Grid 3" w:uiPriority="69"/>
-    <w:lsdException w:name="Dark List" w:uiPriority="70"/>
-    <w:lsdException w:name="Colorful Shading" w:uiPriority="71"/>
-    <w:lsdException w:name="Colorful List" w:uiPriority="72"/>
-    <w:lsdException w:name="Colorful Grid" w:uiPriority="73"/>
-    <w:lsdException w:name="Light Shading Accent 1" w:uiPriority="60"/>
-    <w:lsdException w:name="Light List Accent 1" w:uiPriority="61"/>
-    <w:lsdException w:name="Light Grid Accent 1" w:uiPriority="62"/>
-    <w:lsdException w:name="Medium Shading 1 Accent 1" w:uiPriority="63"/>
-    <w:lsdException w:name="Medium Shading 2 Accent 1" w:uiPriority="64"/>
-    <w:lsdException w:name="Medium List 1 Accent 1" w:uiPriority="65"/>
-    <w:lsdException w:name="Revision" w:semiHidden="1"/>
-    <w:lsdException w:name="List Paragraph" w:uiPriority="34" w:qFormat="1"/>
-    <w:lsdException w:name="Quote" w:uiPriority="29" w:qFormat="1"/>
-    <w:lsdException w:name="Intense Quote" w:uiPriority="30" w:qFormat="1"/>
-    <w:lsdException w:name="Medium List 2 Accent 1" w:uiPriority="66"/>
-    <w:lsdException w:name="Medium Grid 1 Accent 1" w:uiPriority="67"/>
-    <w:lsdException w:name="Medium Grid 2 Accent 1" w:uiPriority="68"/>
-    <w:lsdException w:name="Medium Grid 3 Accent 1" w:uiPriority="69"/>
-    <w:lsdException w:name="Dark List Accent 1" w:uiPriority="70"/>
-    <w:lsdException w:name="Colorful Shading Accent 1" w:uiPriority="71"/>
-    <w:lsdException w:name="Colorful List Accent 1" w:uiPriority="72"/>
-    <w:lsdException w:name="Colorful Grid Accent 1" w:uiPriority="73"/>
-    <w:lsdException w:name="Light Shading Accent 2" w:uiPriority="60"/>
-    <w:lsdException w:name="Light List Accent 2" w:uiPriority="61"/>
-    <w:lsdException w:name="Light Grid Accent 2" w:uiPriority="62"/>
-    <w:lsdException w:name="Medium Shading 1 Accent 2" w:uiPriority="63"/>
-    <w:lsdException w:name="Medium Shading 2 Accent 2" w:uiPriority="64"/>
-    <w:lsdException w:name="Medium List 1 Accent 2" w:uiPriority="65"/>
-    <w:lsdException w:name="Medium List 2 Accent 2" w:uiPriority="66"/>
-    <w:lsdException w:name="Medium Grid 1 Accent 2" w:uiPriority="67"/>
-    <w:lsdException w:name="Medium Grid 2 Accent 2" w:uiPriority="68"/>
-    <w:lsdException w:name="Medium Grid 3 Accent 2" w:uiPriority="69"/>
-    <w:lsdException w:name="Dark List Accent 2" w:uiPriority="70"/>
-    <w:lsdException w:name="Colorful Shading Accent 2" w:uiPriority="71"/>
-    <w:lsdException w:name="Colorful List Accent 2" w:uiPriority="72"/>
-    <w:lsdException w:name="Colorful Grid Accent 2" w:uiPriority="73"/>
-    <w:lsdException w:name="Light Shading Accent 3" w:uiPriority="60"/>
-    <w:lsdException w:name="Light List Accent 3" w:uiPriority="61"/>
-    <w:lsdException w:name="Light Grid Accent 3" w:uiPriority="62"/>
-    <w:lsdException w:name="Medium Shading 1 Accent 3" w:uiPriority="63"/>
-    <w:lsdException w:name="Medium Shading 2 Accent 3" w:uiPriority="64"/>
-    <w:lsdException w:name="Medium List 1 Accent 3" w:uiPriority="65"/>
-    <w:lsdException w:name="Medium List 2 Accent 3" w:uiPriority="66"/>
-    <w:lsdException w:name="Medium Grid 1 Accent 3" w:uiPriority="67"/>
-    <w:lsdException w:name="Medium Grid 2 Accent 3" w:uiPriority="68"/>
-    <w:lsdException w:name="Medium Grid 3 Accent 3" w:uiPriority="69"/>
-    <w:lsdException w:name="Dark List Accent 3" w:uiPriority="70"/>
-    <w:lsdException w:name="Colorful Shading Accent 3" w:uiPriority="71"/>
-    <w:lsdException w:name="Colorful List Accent 3" w:uiPriority="72"/>
-    <w:lsdException w:name="Colorful Grid Accent 3" w:uiPriority="73"/>
-    <w:lsdException w:name="Light Shading Accent 4" w:uiPriority="60"/>
-    <w:lsdException w:name="Light List Accent 4" w:uiPriority="61"/>
-    <w:lsdException w:name="Light Grid Accent 4" w:uiPriority="62"/>
-    <w:lsdException w:name="Medium Shading 1 Accent 4" w:uiPriority="63"/>
-    <w:lsdException w:name="Medium Shading 2 Accent 4" w:uiPriority="64"/>
-    <w:lsdException w:name="Medium List 1 Accent 4" w:uiPriority="65"/>
-    <w:lsdException w:name="Medium List 2 Accent 4" w:uiPriority="66"/>
-    <w:lsdException w:name="Medium Grid 1 Accent 4" w:uiPriority="67"/>
-    <w:lsdException w:name="Medium Grid 2 Accent 4" w:uiPriority="68"/>
-    <w:lsdException w:name="Medium Grid 3 Accent 4" w:uiPriority="69"/>
-    <w:lsdException w:name="Dark List Accent 4" w:uiPriority="70"/>
-    <w:lsdException w:name="Colorful Shading Accent 4" w:uiPriority="71"/>
-    <w:lsdException w:name="Colorful List Accent 4" w:uiPriority="72"/>
-    <w:lsdException w:name="Colorful Grid Accent 4" w:uiPriority="73"/>
-    <w:lsdException w:name="Light Shading Accent 5" w:uiPriority="60"/>
-    <w:lsdException w:name="Light List Accent 5" w:uiPriority="61"/>
-    <w:lsdException w:name="Light Grid Accent 5" w:uiPriority="62"/>
-    <w:lsdException w:name="Medium Shading 1 Accent 5" w:uiPriority="63"/>
-    <w:lsdException w:name="Medium Shading 2 Accent 5" w:uiPriority="64"/>
-    <w:lsdException w:name="Medium List 1 Accent 5" w:uiPriority="65"/>
-    <w:lsdException w:name="Medium List 2 Accent 5" w:uiPriority="66"/>
-    <w:lsdException w:name="Medium Grid 1 Accent 5" w:uiPriority="67"/>
-    <w:lsdException w:name="Medium Grid 2 Accent 5" w:uiPriority="68"/>
-    <w:lsdException w:name="Medium Grid 3 Accent 5" w:uiPriority="69"/>
-    <w:lsdException w:name="Dark List Accent 5" w:uiPriority="70"/>
-    <w:lsdException w:name="Colorful Shading Accent 5" w:uiPriority="71"/>
-    <w:lsdException w:name="Colorful List Accent 5" w:uiPriority="72"/>
-    <w:lsdException w:name="Colorful Grid Accent 5" w:uiPriority="73"/>
-    <w:lsdException w:name="Light Shading Accent 6" w:uiPriority="60"/>
-    <w:lsdException w:name="Light List Accent 6" w:uiPriority="61"/>
-    <w:lsdException w:name="Light Grid Accent 6" w:uiPriority="62"/>
-    <w:lsdException w:name="Medium Shading 1 Accent 6" w:uiPriority="63"/>
-    <w:lsdException w:name="Medium Shading 2 Accent 6" w:uiPriority="64"/>
-    <w:lsdException w:name="Medium List 1 Accent 6" w:uiPriority="65"/>
-    <w:lsdException w:name="Medium List 2 Accent 6" w:uiPriority="66"/>
-    <w:lsdException w:name="Medium Grid 1 Accent 6" w:uiPriority="67"/>
-    <w:lsdException w:name="Medium Grid 2 Accent 6" w:uiPriority="68"/>
-    <w:lsdException w:name="Medium Grid 3 Accent 6" w:uiPriority="69"/>
-    <w:lsdException w:name="Dark List Accent 6" w:uiPriority="70"/>
-    <w:lsdException w:name="Colorful Shading Accent 6" w:uiPriority="71"/>
-    <w:lsdException w:name="Colorful List Accent 6" w:uiPriority="72"/>
-    <w:lsdException w:name="Colorful Grid Accent 6" w:uiPriority="73"/>
-    <w:lsdException w:name="Subtle Emphasis" w:uiPriority="19" w:qFormat="1"/>
-    <w:lsdException w:name="Intense Emphasis" w:uiPriority="21" w:qFormat="1"/>
-    <w:lsdException w:name="Subtle Reference" w:uiPriority="31" w:qFormat="1"/>
-    <w:lsdException w:name="Intense Reference" w:uiPriority="32" w:qFormat="1"/>
-    <w:lsdException w:name="Book Title" w:uiPriority="33" w:qFormat="1"/>
-    <w:lsdException w:name="Bibliography" w:semiHidden="1" w:uiPriority="37" w:unhideWhenUsed="1"/>
-    <w:lsdException w:name="TOC Heading" w:semiHidden="1" w:uiPriority="39" w:unhideWhenUsed="1" w:qFormat="1"/>
-    <w:lsdException w:name="Plain Table 1" w:uiPriority="41"/>
-    <w:lsdException w:name="Plain Table 2" w:uiPriority="42"/>
-    <w:lsdException w:name="Plain Table 3" w:uiPriority="43"/>
-    <w:lsdException w:name="Plain Table 4" w:uiPriority="44"/>
-    <w:lsdException w:name="Plain Table 5" w:uiPriority="45"/>
-    <w:lsdException w:name="Grid Table Light" w:uiPriority="40"/>
-    <w:lsdException w:name="Grid Table 1 Light" w:uiPriority="46"/>
-    <w:lsdException w:name="Grid Table 2" w:uiPriority="47"/>
-    <w:lsdException w:name="Grid Table 3" w:uiPriority="48"/>
-    <w:lsdException w:name="Grid Table 4" w:uiPriority="49"/>
-    <w:lsdException w:name="Grid Table 5 Dark" w:uiPriority="50"/>
-    <w:lsdException w:name="Grid Table 6 Colorful" w:uiPriority="51"/>
-    <w:lsdException w:name="Grid Table 7 Colorful" w:uiPriority="52"/>
-    <w:lsdException w:name="Grid Table 1 Light Accent 1" w:uiPriority="46"/>
-    <w:lsdException w:name="Grid Table 2 Accent 1" w:uiPriority="47"/>
-    <w:lsdException w:name="Grid Table 3 Accent 1" w:uiPriority="48"/>
-    <w:lsdException w:name="Grid Table 4 Accent 1" w:uiPriority="49"/>
-    <w:lsdException w:name="Grid Table 5 Dark Accent 1" w:uiPriority="50"/>
-    <w:lsdException w:name="Grid Table 6 Colorful Accent 1" w:uiPriority="51"/>
-    <w:lsdException w:name="Grid Table 7 Colorful Accent 1" w:uiPriority="52"/>
-    <w:lsdException w:name="Grid Table 1 Light Accent 2" w:uiPriority="46"/>
-    <w:lsdException w:name="Grid Table 2 Accent 2" w:uiPriority="47"/>
-    <w:lsdException w:name="Grid Table 3 Accent 2" w:uiPriority="48"/>
-    <w:lsdException w:name="Grid Table 4 Accent 2" w:uiPriority="49"/>
-    <w:lsdException w:name="Grid Table 5 Dark Accent 2" w:uiPriority="50"/>
-    <w:lsdException w:name="Grid Table 6 Colorful Accent 2" w:uiPriority="51"/>
-    <w:lsdException w:name="Grid Table 7 Colorful Accent 2" w:uiPriority="52"/>
-    <w:lsdException w:name="Grid Table 1 Light Accent 3" w:uiPriority="46"/>
-    <w:lsdException w:name="Grid Table 2 Accent 3" w:uiPriority="47"/>
-    <w:lsdException w:name="Grid Table 3 Accent 3" w:uiPriority="48"/>
-    <w:lsdException w:name="Grid Table 4 Accent 3" w:uiPriority="49"/>
-    <w:lsdException w:name="Grid Table 5 Dark Accent 3" w:uiPriority="50"/>
-    <w:lsdException w:name="Grid Table 6 Colorful Accent 3" w:uiPriority="51"/>
-    <w:lsdException w:name="Grid Table 7 Colorful Accent 3" w:uiPriority="52"/>
-    <w:lsdException w:name="Grid Table 1 Light Accent 4" w:uiPriority="46"/>
-    <w:lsdException w:name="Grid Table 2 Accent 4" w:uiPriority="47"/>
-    <w:lsdException w:name="Grid Table 3 Accent 4" w:uiPriority="48"/>
-    <w:lsdException w:name="Grid Table 4 Accent 4" w:uiPriority="49"/>
-    <w:lsdException w:name="Grid Table 5 Dark Accent 4" w:uiPriority="50"/>
-    <w:lsdException w:name="Grid Table 6 Colorful Accent 4" w:uiPriority="51"/>
-    <w:lsdException w:name="Grid Table 7 Colorful Accent 4" w:uiPriority="52"/>
-    <w:lsdException w:name="Grid Table 1 Light Accent 5" w:uiPriority="46"/>
-    <w:lsdException w:name="Grid Table 2 Accent 5" w:uiPriority="47"/>
-    <w:lsdException w:name="Grid Table 3 Accent 5" w:uiPriority="48"/>
-    <w:lsdException w:name="Grid Table 4 Accent 5" w:uiPriority="49"/>
-    <w:lsdException w:name="Grid Table 5 Dark Accent 5" w:uiPriority="50"/>
-    <w:lsdException w:name="Grid Table 6 Colorful Accent 5" w:uiPriority="51"/>
-    <w:lsdException w:name="Grid Table 7 Colorful Accent 5" w:uiPriority="52"/>
-    <w:lsdException w:name="Grid Table 1 Light Accent 6" w:uiPriority="46"/>
-    <w:lsdException w:name="Grid Table 2 Accent 6" w:uiPriority="47"/>
-    <w:lsdException w:name="Grid Table 3 Accent 6" w:uiPriority="48"/>
-    <w:lsdException w:name="Grid Table 4 Accent 6" w:uiPriority="49"/>
-    <w:lsdException w:name="Grid Table 5 Dark Accent 6" w:uiPriority="50"/>
-    <w:lsdException w:name="Grid Table 6 Colorful Accent 6" w:uiPriority="51"/>
-    <w:lsdException w:name="Grid Table 7 Colorful Accent 6" w:uiPriority="52"/>
-    <w:lsdException w:name="List Table 1 Light" w:uiPriority="46"/>
-    <w:lsdException w:name="List Table 2" w:uiPriority="47"/>
-    <w:lsdException w:name="List Table 3" w:uiPriority="48"/>
-    <w:lsdException w:name="List Table 4" w:uiPriority="49"/>
-    <w:lsdException w:name="List Table 5 Dark" w:uiPriority="50"/>
-    <w:lsdException w:name="List Table 6 Colorful" w:uiPriority="51"/>
-    <w:lsdException w:name="List Table 7 Colorful" w:uiPriority="52"/>
-    <w:lsdException w:name="List Table 1 Light Accent 1" w:uiPriority="46"/>
-    <w:lsdException w:name="List Table 2 Accent 1" w:uiPriority="47"/>
-    <w:lsdException w:name="List Table 3 Accent 1" w:uiPriority="48"/>
-    <w:lsdException w:name="List Table 4 Accent 1" w:uiPriority="49"/>
-    <w:lsdException w:name="List Table 5 Dark Accent 1" w:uiPriority="50"/>
-    <w:lsdException w:name="List Table 6 Colorful Accent 1" w:uiPriority="51"/>
-    <w:lsdException w:name="List Table 7 Colorful Accent 1" w:uiPriority="52"/>
-    <w:lsdException w:name="List Table 1 Light Accent 2" w:uiPriority="46"/>
-    <w:lsdException w:name="List Table 2 Accent 2" w:uiPriority="47"/>
-    <w:lsdException w:name="List Table 3 Accent 2" w:uiPriority="48"/>
-    <w:lsdException w:name="List Table 4 Accent 2" w:uiPriority="49"/>
-    <w:lsdException w:name="List Table 5 Dark Accent 2" w:uiPriority="50"/>
-    <w:lsdException w:name="List Table 6 Colorful Accent 2" w:uiPriority="51"/>
-    <w:lsdException w:name="List Table 7 Colorful Accent 2" w:uiPriority="52"/>
-    <w:lsdException w:name="List Table 1 Light Accent 3" w:uiPriority="46"/>
-    <w:lsdException w:name="List Table 2 Accent 3" w:uiPriority="47"/>
-    <w:lsdException w:name="List Table 3 Accent 3" w:uiPriority="48"/>
-    <w:lsdException w:name="List Table 4 Accent 3" w:uiPriority="49"/>
-    <w:lsdException w:name="List Table 5 Dark Accent 3" w:uiPriority="50"/>
-    <w:lsdException w:name="List Table 6 Colorful Accent 3" w:uiPriority="51"/>
-    <w:lsdException w:name="List Table 7 Colorful Accent 3" w:uiPriority="52"/>
-    <w:lsdException w:name="List Table 1 Light Accent 4" w:uiPriority="46"/>
-    <w:lsdException w:name="List Table 2 Accent 4" w:uiPriority="47"/>
-    <w:lsdException w:name="List Table 3 Accent 4" w:uiPriority="48"/>
-    <w:lsdException w:name="List Table 4 Accent 4" w:uiPriority="49"/>
-    <w:lsdException w:name="List Table 5 Dark Accent 4" w:uiPriority="50"/>
-    <w:lsdException w:name="List Table 6 Colorful Accent 4" w:uiPriority="51"/>
-    <w:lsdException w:name="List Table 7 Colorful Accent 4" w:uiPriority="52"/>
-    <w:lsdException w:name="List Table 1 Light Accent 5" w:uiPriority="46"/>
-    <w:lsdException w:name="List Table 2 Accent 5" w:uiPriority="47"/>
-    <w:lsdException w:name="List Table 3 Accent 5" w:uiPriority="48"/>
-    <w:lsdException w:name="List Table 4 Accent 5" w:uiPriority="49"/>
-    <w:lsdException w:name="List Table 5 Dark Accent 5" w:uiPriority="50"/>
-    <w:lsdException w:name="List Table 6 Colorful Accent 5" w:uiPriority="51"/>
-    <w:lsdException w:name="List Table 7 Colorful Accent 5" w:uiPriority="52"/>
-    <w:lsdException w:name="List Table 1 Light Accent 6" w:uiPriority="46"/>
-    <w:lsdException w:name="List Table 2 Accent 6" w:uiPriority="47"/>
-    <w:lsdException w:name="List Table 3 Accent 6" w:uiPriority="48"/>
-    <w:lsdException w:name="List Table 4 Accent 6" w:uiPriority="49"/>
-    <w:lsdException w:name="List Table 5 Dark Accent 6" w:uiPriority="50"/>
-    <w:lsdException w:name="List Table 6 Colorful Accent 6" w:uiPriority="51"/>
-    <w:lsdException w:name="List Table 7 Colorful Accent 6" w:uiPriority="52"/>
-  </w:latentStyles>
-  <w:style w:type="paragraph" w:default="1" w:styleId="Standard">
-    <w:name w:val="Normal"/>
-    <w:qFormat/>
-  </w:style>
-  <w:style w:type="character" w:default="1" w:styleId="Absatz-Standardschriftart">
-    <w:name w:val="Default Paragraph Font"/>
-    <w:uiPriority w:val="1"/>
-    <w:semiHidden/>
-    <w:unhideWhenUsed/>
-  </w:style>
-  <w:style w:type="table" w:default="1" w:styleId="NormaleTabelle">
-    <w:name w:val="Normal Table"/>
-    <w:uiPriority w:val="99"/>
-    <w:semiHidden/>
-    <w:unhideWhenUsed/>
-    <w:tblPr>
-      <w:tblInd w:w="0" w:type="dxa"/>
-      <w:tblCellMar>
-        <w:top w:w="0" w:type="dxa"/>
-        <w:left w:w="108" w:type="dxa"/>
-        <w:bottom w:w="0" w:type="dxa"/>
-        <w:right w:w="108" w:type="dxa"/>
-      </w:tblCellMar>
-    </w:tblPr>
-  </w:style>
-  <w:style w:type="numbering" w:default="1" w:styleId="KeineListe">
-    <w:name w:val="No List"/>
-    <w:uiPriority w:val="99"/>
-    <w:semiHidden/>
-    <w:unhideWhenUsed/>
-  </w:style>
-  <w:style w:type="paragraph" w:customStyle="1" w:styleId="84AA3F14774E4FDB8CDB81B685FF7268">
-    <w:name w:val="84AA3F14774E4FDB8CDB81B685FF7268"/>
-    <w:rsid w:val="00BA3F27"/>
-  </w:style>
-  <w:style w:type="paragraph" w:customStyle="1" w:styleId="C506A19718E6403DBA872F6F80D3CF33">
-    <w:name w:val="C506A19718E6403DBA872F6F80D3CF33"/>
-    <w:rsid w:val="00BA3F27"/>
-  </w:style>
-</w:styles>
-</file>
-
-<file path=word/glossary/webSettings.xml><?xml version="1.0" encoding="utf-8"?>
-<w:webSettings xmlns:mc="http://schemas.openxmlformats.org/markup-compatibility/2006" xmlns:r="http://schemas.openxmlformats.org/officeDocument/2006/relationships" xmlns:w="http://schemas.openxmlformats.org/wordprocessingml/2006/main" xmlns:w14="http://schemas.microsoft.com/office/word/2010/wordml" xmlns:w15="http://schemas.microsoft.com/office/word/2012/wordml" mc:Ignorable="w14 w15">
-  <w:optimizeForBrowser/>
-  <w:allowPNG/>
-</w:webSettings>
-</file>
-
 <file path=word/theme/theme1.xml><?xml version="1.0" encoding="utf-8"?>
 <a:theme xmlns:a="http://schemas.openxmlformats.org/drawingml/2006/main" name="Office Theme">
   <a:themeElements>
@@ -14581,7 +14385,7 @@
 </file>
 
 <file path=customXml/itemProps2.xml><?xml version="1.0" encoding="utf-8"?>
-<ds:datastoreItem xmlns:ds="http://schemas.openxmlformats.org/officeDocument/2006/customXml" ds:itemID="{CD078B12-36CE-45A1-A6E5-AB1D9D1AAFF3}">
+<ds:datastoreItem xmlns:ds="http://schemas.openxmlformats.org/officeDocument/2006/customXml" ds:itemID="{8FC1E3B4-8D99-49E2-9591-79AF3FDF4C25}">
   <ds:schemaRefs>
     <ds:schemaRef ds:uri="http://schemas.openxmlformats.org/officeDocument/2006/bibliography"/>
   </ds:schemaRefs>

</xml_diff>